<commit_message>
final business api allocation
</commit_message>
<xml_diff>
--- a/Project Note.docx
+++ b/Project Note.docx
@@ -59,8 +59,13 @@
     </w:p>
     <w:p>
       <w:r>
-        <w:t>WORK TO DO…..</w:t>
-      </w:r>
+        <w:t>WORK TO DO</w:t>
+      </w:r>
+      <w:proofErr w:type="gramStart"/>
+      <w:r>
+        <w:t>…..</w:t>
+      </w:r>
+      <w:proofErr w:type="gramEnd"/>
     </w:p>
     <w:p>
       <w:pPr>
@@ -74,14 +79,25 @@
           <w:szCs w:val="21"/>
         </w:rPr>
       </w:pPr>
-      <w:r>
-        <w:rPr>
-          <w:rFonts w:ascii="Segoe UI" w:hAnsi="Segoe UI" w:cs="Segoe UI"/>
-          <w:color w:val="242424"/>
-          <w:sz w:val="21"/>
-          <w:szCs w:val="21"/>
-        </w:rPr>
-        <w:t>Book[1:1]     M:1            [M:1]Publisher: Inject Publisher in Book class: @ManyToOne</w:t>
+      <w:proofErr w:type="gramStart"/>
+      <w:r>
+        <w:rPr>
+          <w:rFonts w:ascii="Segoe UI" w:hAnsi="Segoe UI" w:cs="Segoe UI"/>
+          <w:color w:val="242424"/>
+          <w:sz w:val="21"/>
+          <w:szCs w:val="21"/>
+        </w:rPr>
+        <w:t>Book[</w:t>
+      </w:r>
+      <w:proofErr w:type="gramEnd"/>
+      <w:r>
+        <w:rPr>
+          <w:rFonts w:ascii="Segoe UI" w:hAnsi="Segoe UI" w:cs="Segoe UI"/>
+          <w:color w:val="242424"/>
+          <w:sz w:val="21"/>
+          <w:szCs w:val="21"/>
+        </w:rPr>
+        <w:t>1:1]     M:1            [M:1]Publisher: Inject Publisher in Book class: @ManyToOne</w:t>
       </w:r>
       <w:r>
         <w:rPr>
@@ -145,7 +161,58 @@
           <w:szCs w:val="21"/>
         </w:rPr>
         <w:br/>
-        <w:t>            ReaderBook : Inject Reader and Book in ReaderBook class and extra properties</w:t>
+        <w:t xml:space="preserve">            </w:t>
+      </w:r>
+      <w:proofErr w:type="spellStart"/>
+      <w:proofErr w:type="gramStart"/>
+      <w:r>
+        <w:rPr>
+          <w:rFonts w:ascii="Segoe UI" w:hAnsi="Segoe UI" w:cs="Segoe UI"/>
+          <w:color w:val="242424"/>
+          <w:sz w:val="21"/>
+          <w:szCs w:val="21"/>
+        </w:rPr>
+        <w:t>ReaderBook</w:t>
+      </w:r>
+      <w:proofErr w:type="spellEnd"/>
+      <w:r>
+        <w:rPr>
+          <w:rFonts w:ascii="Segoe UI" w:hAnsi="Segoe UI" w:cs="Segoe UI"/>
+          <w:color w:val="242424"/>
+          <w:sz w:val="21"/>
+          <w:szCs w:val="21"/>
+        </w:rPr>
+        <w:t xml:space="preserve"> :</w:t>
+      </w:r>
+      <w:proofErr w:type="gramEnd"/>
+      <w:r>
+        <w:rPr>
+          <w:rFonts w:ascii="Segoe UI" w:hAnsi="Segoe UI" w:cs="Segoe UI"/>
+          <w:color w:val="242424"/>
+          <w:sz w:val="21"/>
+          <w:szCs w:val="21"/>
+        </w:rPr>
+        <w:t xml:space="preserve"> Inject Reader and Book in </w:t>
+      </w:r>
+      <w:proofErr w:type="spellStart"/>
+      <w:r>
+        <w:rPr>
+          <w:rFonts w:ascii="Segoe UI" w:hAnsi="Segoe UI" w:cs="Segoe UI"/>
+          <w:color w:val="242424"/>
+          <w:sz w:val="21"/>
+          <w:szCs w:val="21"/>
+        </w:rPr>
+        <w:t>ReaderBook</w:t>
+      </w:r>
+      <w:proofErr w:type="spellEnd"/>
+      <w:r>
+        <w:rPr>
+          <w:rFonts w:ascii="Segoe UI" w:hAnsi="Segoe UI" w:cs="Segoe UI"/>
+          <w:color w:val="242424"/>
+          <w:sz w:val="21"/>
+          <w:szCs w:val="21"/>
+        </w:rPr>
+        <w:t xml:space="preserve"> class and extra properties</w:t>
       </w:r>
     </w:p>
     <w:p>
@@ -189,7 +256,27 @@
           <w:sz w:val="21"/>
           <w:szCs w:val="21"/>
         </w:rPr>
-        <w:t>Author[1:M]    M:M            [1:M]Book</w:t>
+        <w:t>Author[1:M]    M:M         </w:t>
+      </w:r>
+      <w:proofErr w:type="gramStart"/>
+      <w:r>
+        <w:rPr>
+          <w:rFonts w:ascii="Segoe UI" w:hAnsi="Segoe UI" w:cs="Segoe UI"/>
+          <w:color w:val="242424"/>
+          <w:sz w:val="21"/>
+          <w:szCs w:val="21"/>
+        </w:rPr>
+        <w:t>   [</w:t>
+      </w:r>
+      <w:proofErr w:type="gramEnd"/>
+      <w:r>
+        <w:rPr>
+          <w:rFonts w:ascii="Segoe UI" w:hAnsi="Segoe UI" w:cs="Segoe UI"/>
+          <w:color w:val="242424"/>
+          <w:sz w:val="21"/>
+          <w:szCs w:val="21"/>
+        </w:rPr>
+        <w:t>1:M]Book</w:t>
       </w:r>
       <w:r>
         <w:rPr>
@@ -263,37 +350,136 @@
           <w:szCs w:val="21"/>
         </w:rPr>
         <w:br/>
-        <w:t>Publisher: POST, GETALL, GetById, PUT, DELETE</w:t>
-      </w:r>
-      <w:r>
-        <w:rPr>
-          <w:rFonts w:ascii="Segoe UI" w:hAnsi="Segoe UI" w:cs="Segoe UI"/>
-          <w:color w:val="242424"/>
-          <w:sz w:val="21"/>
-          <w:szCs w:val="21"/>
-        </w:rPr>
-        <w:br/>
-        <w:t>Author: POST, GETALL, GetById, PUT, DELETE</w:t>
-      </w:r>
-      <w:r>
-        <w:rPr>
-          <w:rFonts w:ascii="Segoe UI" w:hAnsi="Segoe UI" w:cs="Segoe UI"/>
-          <w:color w:val="242424"/>
-          <w:sz w:val="21"/>
-          <w:szCs w:val="21"/>
-        </w:rPr>
-        <w:br/>
-        <w:t>Book: POST, GETALL, GetById, PUT, DELETE</w:t>
-      </w:r>
-      <w:r>
-        <w:rPr>
-          <w:rFonts w:ascii="Segoe UI" w:hAnsi="Segoe UI" w:cs="Segoe UI"/>
-          <w:color w:val="242424"/>
-          <w:sz w:val="21"/>
-          <w:szCs w:val="21"/>
-        </w:rPr>
-        <w:br/>
-        <w:t>ReaderBook: POST, GETALL, GetById, PUT, DELETE</w:t>
+        <w:t xml:space="preserve">Publisher: POST, GETALL, </w:t>
+      </w:r>
+      <w:proofErr w:type="spellStart"/>
+      <w:r>
+        <w:rPr>
+          <w:rFonts w:ascii="Segoe UI" w:hAnsi="Segoe UI" w:cs="Segoe UI"/>
+          <w:color w:val="242424"/>
+          <w:sz w:val="21"/>
+          <w:szCs w:val="21"/>
+        </w:rPr>
+        <w:t>GetById</w:t>
+      </w:r>
+      <w:proofErr w:type="spellEnd"/>
+      <w:r>
+        <w:rPr>
+          <w:rFonts w:ascii="Segoe UI" w:hAnsi="Segoe UI" w:cs="Segoe UI"/>
+          <w:color w:val="242424"/>
+          <w:sz w:val="21"/>
+          <w:szCs w:val="21"/>
+        </w:rPr>
+        <w:t>, PUT, DELETE</w:t>
+      </w:r>
+      <w:r>
+        <w:rPr>
+          <w:rFonts w:ascii="Segoe UI" w:hAnsi="Segoe UI" w:cs="Segoe UI"/>
+          <w:color w:val="242424"/>
+          <w:sz w:val="21"/>
+          <w:szCs w:val="21"/>
+        </w:rPr>
+        <w:br/>
+        <w:t xml:space="preserve">Author: POST, GETALL, </w:t>
+      </w:r>
+      <w:proofErr w:type="spellStart"/>
+      <w:r>
+        <w:rPr>
+          <w:rFonts w:ascii="Segoe UI" w:hAnsi="Segoe UI" w:cs="Segoe UI"/>
+          <w:color w:val="242424"/>
+          <w:sz w:val="21"/>
+          <w:szCs w:val="21"/>
+        </w:rPr>
+        <w:t>GetById</w:t>
+      </w:r>
+      <w:proofErr w:type="spellEnd"/>
+      <w:r>
+        <w:rPr>
+          <w:rFonts w:ascii="Segoe UI" w:hAnsi="Segoe UI" w:cs="Segoe UI"/>
+          <w:color w:val="242424"/>
+          <w:sz w:val="21"/>
+          <w:szCs w:val="21"/>
+        </w:rPr>
+        <w:t>, PUT, DELETE</w:t>
+      </w:r>
+      <w:r>
+        <w:rPr>
+          <w:rFonts w:ascii="Segoe UI" w:hAnsi="Segoe UI" w:cs="Segoe UI"/>
+          <w:color w:val="242424"/>
+          <w:sz w:val="21"/>
+          <w:szCs w:val="21"/>
+        </w:rPr>
+        <w:br/>
+        <w:t xml:space="preserve">Book: POST, GETALL, </w:t>
+      </w:r>
+      <w:proofErr w:type="spellStart"/>
+      <w:r>
+        <w:rPr>
+          <w:rFonts w:ascii="Segoe UI" w:hAnsi="Segoe UI" w:cs="Segoe UI"/>
+          <w:color w:val="242424"/>
+          <w:sz w:val="21"/>
+          <w:szCs w:val="21"/>
+        </w:rPr>
+        <w:t>GetById</w:t>
+      </w:r>
+      <w:proofErr w:type="spellEnd"/>
+      <w:r>
+        <w:rPr>
+          <w:rFonts w:ascii="Segoe UI" w:hAnsi="Segoe UI" w:cs="Segoe UI"/>
+          <w:color w:val="242424"/>
+          <w:sz w:val="21"/>
+          <w:szCs w:val="21"/>
+        </w:rPr>
+        <w:t>, PUT, DELETE</w:t>
+      </w:r>
+      <w:r>
+        <w:rPr>
+          <w:rFonts w:ascii="Segoe UI" w:hAnsi="Segoe UI" w:cs="Segoe UI"/>
+          <w:color w:val="242424"/>
+          <w:sz w:val="21"/>
+          <w:szCs w:val="21"/>
+        </w:rPr>
+        <w:br/>
+      </w:r>
+      <w:proofErr w:type="spellStart"/>
+      <w:r>
+        <w:rPr>
+          <w:rFonts w:ascii="Segoe UI" w:hAnsi="Segoe UI" w:cs="Segoe UI"/>
+          <w:color w:val="242424"/>
+          <w:sz w:val="21"/>
+          <w:szCs w:val="21"/>
+        </w:rPr>
+        <w:t>ReaderBook</w:t>
+      </w:r>
+      <w:proofErr w:type="spellEnd"/>
+      <w:r>
+        <w:rPr>
+          <w:rFonts w:ascii="Segoe UI" w:hAnsi="Segoe UI" w:cs="Segoe UI"/>
+          <w:color w:val="242424"/>
+          <w:sz w:val="21"/>
+          <w:szCs w:val="21"/>
+        </w:rPr>
+        <w:t xml:space="preserve">: POST, GETALL, </w:t>
+      </w:r>
+      <w:proofErr w:type="spellStart"/>
+      <w:r>
+        <w:rPr>
+          <w:rFonts w:ascii="Segoe UI" w:hAnsi="Segoe UI" w:cs="Segoe UI"/>
+          <w:color w:val="242424"/>
+          <w:sz w:val="21"/>
+          <w:szCs w:val="21"/>
+        </w:rPr>
+        <w:t>GetById</w:t>
+      </w:r>
+      <w:proofErr w:type="spellEnd"/>
+      <w:r>
+        <w:rPr>
+          <w:rFonts w:ascii="Segoe UI" w:hAnsi="Segoe UI" w:cs="Segoe UI"/>
+          <w:color w:val="242424"/>
+          <w:sz w:val="21"/>
+          <w:szCs w:val="21"/>
+        </w:rPr>
+        <w:t>, PUT, DELETE</w:t>
       </w:r>
     </w:p>
     <w:p>
@@ -357,88 +543,178 @@
           <w:szCs w:val="21"/>
         </w:rPr>
         <w:br/>
+      </w:r>
+      <w:proofErr w:type="spellStart"/>
+      <w:r>
+        <w:rPr>
+          <w:rFonts w:ascii="Segoe UI" w:hAnsi="Segoe UI" w:cs="Segoe UI"/>
+          <w:color w:val="242424"/>
+          <w:sz w:val="21"/>
+          <w:szCs w:val="21"/>
+        </w:rPr>
         <w:t>GetBooksByPublisherId</w:t>
       </w:r>
-      <w:r>
-        <w:rPr>
-          <w:rFonts w:ascii="Segoe UI" w:hAnsi="Segoe UI" w:cs="Segoe UI"/>
-          <w:color w:val="242424"/>
-          <w:sz w:val="21"/>
-          <w:szCs w:val="21"/>
-        </w:rPr>
-        <w:br/>
+      <w:proofErr w:type="spellEnd"/>
+      <w:r>
+        <w:rPr>
+          <w:rFonts w:ascii="Segoe UI" w:hAnsi="Segoe UI" w:cs="Segoe UI"/>
+          <w:color w:val="242424"/>
+          <w:sz w:val="21"/>
+          <w:szCs w:val="21"/>
+        </w:rPr>
+        <w:br/>
+      </w:r>
+      <w:proofErr w:type="spellStart"/>
+      <w:r>
+        <w:rPr>
+          <w:rFonts w:ascii="Segoe UI" w:hAnsi="Segoe UI" w:cs="Segoe UI"/>
+          <w:color w:val="242424"/>
+          <w:sz w:val="21"/>
+          <w:szCs w:val="21"/>
+        </w:rPr>
         <w:t>getBooksByAuthor</w:t>
       </w:r>
-      <w:r>
-        <w:rPr>
-          <w:rFonts w:ascii="Segoe UI" w:hAnsi="Segoe UI" w:cs="Segoe UI"/>
-          <w:color w:val="242424"/>
-          <w:sz w:val="21"/>
-          <w:szCs w:val="21"/>
-        </w:rPr>
-        <w:br/>
+      <w:proofErr w:type="spellEnd"/>
+      <w:r>
+        <w:rPr>
+          <w:rFonts w:ascii="Segoe UI" w:hAnsi="Segoe UI" w:cs="Segoe UI"/>
+          <w:color w:val="242424"/>
+          <w:sz w:val="21"/>
+          <w:szCs w:val="21"/>
+        </w:rPr>
+        <w:br/>
+      </w:r>
+      <w:proofErr w:type="spellStart"/>
+      <w:r>
+        <w:rPr>
+          <w:rFonts w:ascii="Segoe UI" w:hAnsi="Segoe UI" w:cs="Segoe UI"/>
+          <w:color w:val="242424"/>
+          <w:sz w:val="21"/>
+          <w:szCs w:val="21"/>
+        </w:rPr>
         <w:t>getBooksByReaderID</w:t>
       </w:r>
-      <w:r>
-        <w:rPr>
-          <w:rFonts w:ascii="Segoe UI" w:hAnsi="Segoe UI" w:cs="Segoe UI"/>
-          <w:color w:val="242424"/>
-          <w:sz w:val="21"/>
-          <w:szCs w:val="21"/>
-        </w:rPr>
-        <w:br/>
+      <w:proofErr w:type="spellEnd"/>
+      <w:r>
+        <w:rPr>
+          <w:rFonts w:ascii="Segoe UI" w:hAnsi="Segoe UI" w:cs="Segoe UI"/>
+          <w:color w:val="242424"/>
+          <w:sz w:val="21"/>
+          <w:szCs w:val="21"/>
+        </w:rPr>
+        <w:br/>
+      </w:r>
+      <w:proofErr w:type="spellStart"/>
+      <w:r>
+        <w:rPr>
+          <w:rFonts w:ascii="Segoe UI" w:hAnsi="Segoe UI" w:cs="Segoe UI"/>
+          <w:color w:val="242424"/>
+          <w:sz w:val="21"/>
+          <w:szCs w:val="21"/>
+        </w:rPr>
         <w:t>getReadersByBookId</w:t>
       </w:r>
-      <w:r>
-        <w:rPr>
-          <w:rFonts w:ascii="Segoe UI" w:hAnsi="Segoe UI" w:cs="Segoe UI"/>
-          <w:color w:val="242424"/>
-          <w:sz w:val="21"/>
-          <w:szCs w:val="21"/>
-        </w:rPr>
-        <w:br/>
+      <w:proofErr w:type="spellEnd"/>
+      <w:r>
+        <w:rPr>
+          <w:rFonts w:ascii="Segoe UI" w:hAnsi="Segoe UI" w:cs="Segoe UI"/>
+          <w:color w:val="242424"/>
+          <w:sz w:val="21"/>
+          <w:szCs w:val="21"/>
+        </w:rPr>
+        <w:br/>
+      </w:r>
+      <w:proofErr w:type="spellStart"/>
+      <w:r>
+        <w:rPr>
+          <w:rFonts w:ascii="Segoe UI" w:hAnsi="Segoe UI" w:cs="Segoe UI"/>
+          <w:color w:val="242424"/>
+          <w:sz w:val="21"/>
+          <w:szCs w:val="21"/>
+        </w:rPr>
         <w:t>getReadersByAuthorId</w:t>
       </w:r>
-      <w:r>
-        <w:rPr>
-          <w:rFonts w:ascii="Segoe UI" w:hAnsi="Segoe UI" w:cs="Segoe UI"/>
-          <w:color w:val="242424"/>
-          <w:sz w:val="21"/>
-          <w:szCs w:val="21"/>
-        </w:rPr>
-        <w:br/>
+      <w:proofErr w:type="spellEnd"/>
+      <w:r>
+        <w:rPr>
+          <w:rFonts w:ascii="Segoe UI" w:hAnsi="Segoe UI" w:cs="Segoe UI"/>
+          <w:color w:val="242424"/>
+          <w:sz w:val="21"/>
+          <w:szCs w:val="21"/>
+        </w:rPr>
+        <w:br/>
+      </w:r>
+      <w:proofErr w:type="spellStart"/>
+      <w:r>
+        <w:rPr>
+          <w:rFonts w:ascii="Segoe UI" w:hAnsi="Segoe UI" w:cs="Segoe UI"/>
+          <w:color w:val="242424"/>
+          <w:sz w:val="21"/>
+          <w:szCs w:val="21"/>
+        </w:rPr>
         <w:t>getTotalRentByBookId</w:t>
       </w:r>
-      <w:r>
-        <w:rPr>
-          <w:rFonts w:ascii="Segoe UI" w:hAnsi="Segoe UI" w:cs="Segoe UI"/>
-          <w:color w:val="242424"/>
-          <w:sz w:val="21"/>
-          <w:szCs w:val="21"/>
-        </w:rPr>
-        <w:br/>
+      <w:proofErr w:type="spellEnd"/>
+      <w:r>
+        <w:rPr>
+          <w:rFonts w:ascii="Segoe UI" w:hAnsi="Segoe UI" w:cs="Segoe UI"/>
+          <w:color w:val="242424"/>
+          <w:sz w:val="21"/>
+          <w:szCs w:val="21"/>
+        </w:rPr>
+        <w:br/>
+      </w:r>
+      <w:proofErr w:type="spellStart"/>
+      <w:r>
+        <w:rPr>
+          <w:rFonts w:ascii="Segoe UI" w:hAnsi="Segoe UI" w:cs="Segoe UI"/>
+          <w:color w:val="242424"/>
+          <w:sz w:val="21"/>
+          <w:szCs w:val="21"/>
+        </w:rPr>
         <w:t>getTOtalRentByReaderId</w:t>
       </w:r>
-      <w:r>
-        <w:rPr>
-          <w:rFonts w:ascii="Segoe UI" w:hAnsi="Segoe UI" w:cs="Segoe UI"/>
-          <w:color w:val="242424"/>
-          <w:sz w:val="21"/>
-          <w:szCs w:val="21"/>
-        </w:rPr>
-        <w:br/>
+      <w:proofErr w:type="spellEnd"/>
+      <w:r>
+        <w:rPr>
+          <w:rFonts w:ascii="Segoe UI" w:hAnsi="Segoe UI" w:cs="Segoe UI"/>
+          <w:color w:val="242424"/>
+          <w:sz w:val="21"/>
+          <w:szCs w:val="21"/>
+        </w:rPr>
+        <w:br/>
+      </w:r>
+      <w:proofErr w:type="spellStart"/>
+      <w:r>
+        <w:rPr>
+          <w:rFonts w:ascii="Segoe UI" w:hAnsi="Segoe UI" w:cs="Segoe UI"/>
+          <w:color w:val="242424"/>
+          <w:sz w:val="21"/>
+          <w:szCs w:val="21"/>
+        </w:rPr>
         <w:t>getTotalRentByPublisherId</w:t>
       </w:r>
-      <w:r>
-        <w:rPr>
-          <w:rFonts w:ascii="Segoe UI" w:hAnsi="Segoe UI" w:cs="Segoe UI"/>
-          <w:color w:val="242424"/>
-          <w:sz w:val="21"/>
-          <w:szCs w:val="21"/>
-        </w:rPr>
-        <w:br/>
+      <w:proofErr w:type="spellEnd"/>
+      <w:r>
+        <w:rPr>
+          <w:rFonts w:ascii="Segoe UI" w:hAnsi="Segoe UI" w:cs="Segoe UI"/>
+          <w:color w:val="242424"/>
+          <w:sz w:val="21"/>
+          <w:szCs w:val="21"/>
+        </w:rPr>
+        <w:br/>
+      </w:r>
+      <w:proofErr w:type="spellStart"/>
+      <w:r>
+        <w:rPr>
+          <w:rFonts w:ascii="Segoe UI" w:hAnsi="Segoe UI" w:cs="Segoe UI"/>
+          <w:color w:val="242424"/>
+          <w:sz w:val="21"/>
+          <w:szCs w:val="21"/>
+        </w:rPr>
         <w:t>getTotalRentByAuthorId</w:t>
       </w:r>
+      <w:proofErr w:type="spellEnd"/>
     </w:p>
     <w:p>
       <w:pPr>
@@ -455,268 +731,239 @@
           <w:u w:val="single"/>
         </w:rPr>
         <w:lastRenderedPageBreak/>
-        <w:t>Entity to made…..&gt;&gt;&gt;</w:t>
-      </w:r>
-    </w:p>
-    <w:p>
-      <w:pPr>
-        <w:rPr>
-          <w:rFonts w:ascii="Segoe UI" w:hAnsi="Segoe UI" w:cs="Segoe UI"/>
-          <w:color w:val="242424"/>
-          <w:sz w:val="21"/>
-          <w:szCs w:val="21"/>
-        </w:rPr>
-      </w:pPr>
-      <w:r>
-        <w:rPr>
-          <w:rFonts w:ascii="Segoe UI" w:hAnsi="Segoe UI" w:cs="Segoe UI"/>
-          <w:color w:val="242424"/>
-          <w:sz w:val="21"/>
-          <w:szCs w:val="21"/>
-        </w:rPr>
-        <w:t>Publisher: Id , name, bookid</w:t>
-      </w:r>
-      <w:r>
-        <w:rPr>
-          <w:rFonts w:ascii="Segoe UI" w:hAnsi="Segoe UI" w:cs="Segoe UI"/>
-          <w:color w:val="242424"/>
-          <w:sz w:val="21"/>
-          <w:szCs w:val="21"/>
-        </w:rPr>
-        <w:t>(@ManyToOne)</w:t>
-      </w:r>
-      <w:r>
-        <w:rPr>
-          <w:rFonts w:ascii="Segoe UI" w:hAnsi="Segoe UI" w:cs="Segoe UI"/>
-          <w:color w:val="242424"/>
-          <w:sz w:val="21"/>
-          <w:szCs w:val="21"/>
-        </w:rPr>
-        <w:t xml:space="preserve"> </w:t>
-      </w:r>
-      <w:r>
-        <w:rPr>
-          <w:rFonts w:ascii="Segoe UI" w:hAnsi="Segoe UI" w:cs="Segoe UI"/>
-          <w:color w:val="242424"/>
-          <w:sz w:val="21"/>
-          <w:szCs w:val="21"/>
-        </w:rPr>
-        <w:br/>
-        <w:t>Author: id, name, bookid</w:t>
-      </w:r>
-      <w:r>
-        <w:rPr>
-          <w:rFonts w:ascii="Segoe UI" w:hAnsi="Segoe UI" w:cs="Segoe UI"/>
-          <w:color w:val="242424"/>
-          <w:sz w:val="21"/>
-          <w:szCs w:val="21"/>
-        </w:rPr>
-        <w:t>, book reference(@ManyToMany)</w:t>
-      </w:r>
-      <w:r>
-        <w:rPr>
-          <w:rFonts w:ascii="Segoe UI" w:hAnsi="Segoe UI" w:cs="Segoe UI"/>
-          <w:color w:val="242424"/>
-          <w:sz w:val="21"/>
-          <w:szCs w:val="21"/>
-        </w:rPr>
-        <w:br/>
-        <w:t xml:space="preserve">Book: id, name, price </w:t>
-      </w:r>
-      <w:r>
-        <w:rPr>
-          <w:rFonts w:ascii="Segoe UI" w:hAnsi="Segoe UI" w:cs="Segoe UI"/>
-          <w:color w:val="242424"/>
-          <w:sz w:val="21"/>
-          <w:szCs w:val="21"/>
-        </w:rPr>
-        <w:t>,publisher reference (@ManyToOne)</w:t>
-      </w:r>
-    </w:p>
-    <w:p>
-      <w:pPr>
-        <w:rPr>
-          <w:rFonts w:ascii="Segoe UI" w:hAnsi="Segoe UI" w:cs="Segoe UI"/>
-          <w:color w:val="242424"/>
-          <w:sz w:val="21"/>
-          <w:szCs w:val="21"/>
-        </w:rPr>
-      </w:pPr>
-      <w:r>
-        <w:rPr>
-          <w:rFonts w:ascii="Segoe UI" w:hAnsi="Segoe UI" w:cs="Segoe UI"/>
-          <w:color w:val="242424"/>
-          <w:sz w:val="21"/>
-          <w:szCs w:val="21"/>
-        </w:rPr>
-        <w:t>Reader: id, name</w:t>
-      </w:r>
-      <w:r>
-        <w:rPr>
-          <w:rFonts w:ascii="Segoe UI" w:hAnsi="Segoe UI" w:cs="Segoe UI"/>
-          <w:color w:val="242424"/>
-          <w:sz w:val="21"/>
-          <w:szCs w:val="21"/>
-        </w:rPr>
-        <w:br/>
-        <w:t>ReaderBook: id, reference_of_book</w:t>
-      </w:r>
-      <w:r>
-        <w:rPr>
-          <w:rFonts w:ascii="Segoe UI" w:hAnsi="Segoe UI" w:cs="Segoe UI"/>
-          <w:color w:val="242424"/>
-          <w:sz w:val="21"/>
-          <w:szCs w:val="21"/>
-        </w:rPr>
-        <w:t xml:space="preserve"> (@ManyToOne)</w:t>
-      </w:r>
-      <w:r>
-        <w:rPr>
-          <w:rFonts w:ascii="Segoe UI" w:hAnsi="Segoe UI" w:cs="Segoe UI"/>
-          <w:color w:val="242424"/>
-          <w:sz w:val="21"/>
-          <w:szCs w:val="21"/>
-        </w:rPr>
-        <w:t>, reference_of_reader</w:t>
-      </w:r>
-      <w:r>
-        <w:rPr>
-          <w:rFonts w:ascii="Segoe UI" w:hAnsi="Segoe UI" w:cs="Segoe UI"/>
-          <w:color w:val="242424"/>
-          <w:sz w:val="21"/>
-          <w:szCs w:val="21"/>
-        </w:rPr>
-        <w:t xml:space="preserve"> (@ManyToOne)</w:t>
-      </w:r>
-    </w:p>
-    <w:p>
-      <w:pPr>
-        <w:rPr>
-          <w:rFonts w:ascii="Segoe UI" w:hAnsi="Segoe UI" w:cs="Segoe UI"/>
-          <w:color w:val="242424"/>
-          <w:sz w:val="21"/>
-          <w:szCs w:val="21"/>
-        </w:rPr>
-      </w:pPr>
-    </w:p>
-    <w:p>
-      <w:pPr>
-        <w:rPr>
-          <w:rFonts w:ascii="Segoe UI" w:hAnsi="Segoe UI" w:cs="Segoe UI"/>
+        <w:t>Entity to made</w:t>
+      </w:r>
+      <w:proofErr w:type="gramStart"/>
+      <w:r>
+        <w:rPr>
           <w:b/>
           <w:bCs/>
-          <w:color w:val="242424"/>
-          <w:sz w:val="21"/>
-          <w:szCs w:val="21"/>
           <w:u w:val="single"/>
         </w:rPr>
-      </w:pPr>
-      <w:r>
-        <w:rPr>
-          <w:rFonts w:ascii="Segoe UI" w:hAnsi="Segoe UI" w:cs="Segoe UI"/>
+        <w:t>…..</w:t>
+      </w:r>
+      <w:proofErr w:type="gramEnd"/>
+      <w:r>
+        <w:rPr>
           <w:b/>
           <w:bCs/>
-          <w:color w:val="242424"/>
-          <w:sz w:val="21"/>
-          <w:szCs w:val="21"/>
           <w:u w:val="single"/>
         </w:rPr>
-        <w:t>Controler</w:t>
-      </w:r>
-    </w:p>
-    <w:p>
-      <w:pPr>
-        <w:rPr>
-          <w:rFonts w:ascii="Segoe UI" w:hAnsi="Segoe UI" w:cs="Segoe UI"/>
-          <w:color w:val="242424"/>
-          <w:sz w:val="21"/>
-          <w:szCs w:val="21"/>
-        </w:rPr>
-      </w:pPr>
-      <w:r>
-        <w:rPr>
-          <w:rFonts w:ascii="Segoe UI" w:hAnsi="Segoe UI" w:cs="Segoe UI"/>
-          <w:color w:val="242424"/>
-          <w:sz w:val="21"/>
-          <w:szCs w:val="21"/>
-        </w:rPr>
-        <w:t>Bookcontroler</w:t>
-      </w:r>
-    </w:p>
-    <w:p>
-      <w:pPr>
-        <w:rPr>
-          <w:rFonts w:ascii="Segoe UI" w:hAnsi="Segoe UI" w:cs="Segoe UI"/>
-          <w:color w:val="242424"/>
-          <w:sz w:val="21"/>
-          <w:szCs w:val="21"/>
-        </w:rPr>
-      </w:pPr>
-      <w:r>
-        <w:rPr>
-          <w:rFonts w:ascii="Segoe UI" w:hAnsi="Segoe UI" w:cs="Segoe UI"/>
-          <w:color w:val="242424"/>
-          <w:sz w:val="21"/>
-          <w:szCs w:val="21"/>
-        </w:rPr>
-        <w:t>publisherControler</w:t>
-      </w:r>
-    </w:p>
-    <w:p>
-      <w:pPr>
-        <w:rPr>
-          <w:rFonts w:ascii="Segoe UI" w:hAnsi="Segoe UI" w:cs="Segoe UI"/>
-          <w:color w:val="242424"/>
-          <w:sz w:val="21"/>
-          <w:szCs w:val="21"/>
-        </w:rPr>
-      </w:pPr>
-      <w:r>
-        <w:rPr>
-          <w:rFonts w:ascii="Segoe UI" w:hAnsi="Segoe UI" w:cs="Segoe UI"/>
-          <w:color w:val="242424"/>
-          <w:sz w:val="21"/>
-          <w:szCs w:val="21"/>
-        </w:rPr>
-        <w:t>AutherControler</w:t>
-      </w:r>
-    </w:p>
-    <w:p>
-      <w:pPr>
-        <w:rPr>
-          <w:rFonts w:ascii="Segoe UI" w:hAnsi="Segoe UI" w:cs="Segoe UI"/>
-          <w:color w:val="242424"/>
-          <w:sz w:val="21"/>
-          <w:szCs w:val="21"/>
-        </w:rPr>
-      </w:pPr>
-      <w:r>
-        <w:rPr>
-          <w:rFonts w:ascii="Segoe UI" w:hAnsi="Segoe UI" w:cs="Segoe UI"/>
-          <w:color w:val="242424"/>
-          <w:sz w:val="21"/>
-          <w:szCs w:val="21"/>
-        </w:rPr>
-        <w:t>ReaderControler</w:t>
-      </w:r>
-    </w:p>
-    <w:p>
-      <w:pPr>
-        <w:rPr>
-          <w:rFonts w:ascii="Segoe UI" w:hAnsi="Segoe UI" w:cs="Segoe UI"/>
-          <w:color w:val="242424"/>
-          <w:sz w:val="21"/>
-          <w:szCs w:val="21"/>
-        </w:rPr>
-      </w:pPr>
-      <w:r>
-        <w:rPr>
-          <w:rFonts w:ascii="Segoe UI" w:hAnsi="Segoe UI" w:cs="Segoe UI"/>
-          <w:color w:val="242424"/>
-          <w:sz w:val="21"/>
-          <w:szCs w:val="21"/>
-        </w:rPr>
-        <w:t>ReaderBookControler</w:t>
+        <w:t>&gt;&gt;&gt;</w:t>
+      </w:r>
+    </w:p>
+    <w:p>
+      <w:pPr>
+        <w:rPr>
+          <w:rFonts w:ascii="Segoe UI" w:hAnsi="Segoe UI" w:cs="Segoe UI"/>
+          <w:color w:val="242424"/>
+          <w:sz w:val="21"/>
+          <w:szCs w:val="21"/>
+        </w:rPr>
+      </w:pPr>
+      <w:r>
+        <w:rPr>
+          <w:rFonts w:ascii="Segoe UI" w:hAnsi="Segoe UI" w:cs="Segoe UI"/>
+          <w:color w:val="242424"/>
+          <w:sz w:val="21"/>
+          <w:szCs w:val="21"/>
+        </w:rPr>
+        <w:t xml:space="preserve">Publisher: </w:t>
+      </w:r>
+      <w:proofErr w:type="gramStart"/>
+      <w:r>
+        <w:rPr>
+          <w:rFonts w:ascii="Segoe UI" w:hAnsi="Segoe UI" w:cs="Segoe UI"/>
+          <w:color w:val="242424"/>
+          <w:sz w:val="21"/>
+          <w:szCs w:val="21"/>
+        </w:rPr>
+        <w:t>Id ,</w:t>
+      </w:r>
+      <w:proofErr w:type="gramEnd"/>
+      <w:r>
+        <w:rPr>
+          <w:rFonts w:ascii="Segoe UI" w:hAnsi="Segoe UI" w:cs="Segoe UI"/>
+          <w:color w:val="242424"/>
+          <w:sz w:val="21"/>
+          <w:szCs w:val="21"/>
+        </w:rPr>
+        <w:t xml:space="preserve"> name, </w:t>
+      </w:r>
+      <w:proofErr w:type="spellStart"/>
+      <w:r>
+        <w:rPr>
+          <w:rFonts w:ascii="Segoe UI" w:hAnsi="Segoe UI" w:cs="Segoe UI"/>
+          <w:color w:val="242424"/>
+          <w:sz w:val="21"/>
+          <w:szCs w:val="21"/>
+        </w:rPr>
+        <w:t>bookid</w:t>
+      </w:r>
+      <w:proofErr w:type="spellEnd"/>
+      <w:r>
+        <w:rPr>
+          <w:rFonts w:ascii="Segoe UI" w:hAnsi="Segoe UI" w:cs="Segoe UI"/>
+          <w:color w:val="242424"/>
+          <w:sz w:val="21"/>
+          <w:szCs w:val="21"/>
+        </w:rPr>
+        <w:t>(@ManyToOne)</w:t>
+      </w:r>
+      <w:r>
+        <w:rPr>
+          <w:rFonts w:ascii="Segoe UI" w:hAnsi="Segoe UI" w:cs="Segoe UI"/>
+          <w:color w:val="242424"/>
+          <w:sz w:val="21"/>
+          <w:szCs w:val="21"/>
+        </w:rPr>
+        <w:t xml:space="preserve"> </w:t>
+      </w:r>
+      <w:r>
+        <w:rPr>
+          <w:rFonts w:ascii="Segoe UI" w:hAnsi="Segoe UI" w:cs="Segoe UI"/>
+          <w:color w:val="242424"/>
+          <w:sz w:val="21"/>
+          <w:szCs w:val="21"/>
+        </w:rPr>
+        <w:br/>
+        <w:t xml:space="preserve">Author: id, name, </w:t>
+      </w:r>
+      <w:proofErr w:type="spellStart"/>
+      <w:r>
+        <w:rPr>
+          <w:rFonts w:ascii="Segoe UI" w:hAnsi="Segoe UI" w:cs="Segoe UI"/>
+          <w:color w:val="242424"/>
+          <w:sz w:val="21"/>
+          <w:szCs w:val="21"/>
+        </w:rPr>
+        <w:t>bookid</w:t>
+      </w:r>
+      <w:proofErr w:type="spellEnd"/>
+      <w:r>
+        <w:rPr>
+          <w:rFonts w:ascii="Segoe UI" w:hAnsi="Segoe UI" w:cs="Segoe UI"/>
+          <w:color w:val="242424"/>
+          <w:sz w:val="21"/>
+          <w:szCs w:val="21"/>
+        </w:rPr>
+        <w:t>, book reference(@ManyToMany)</w:t>
+      </w:r>
+      <w:r>
+        <w:rPr>
+          <w:rFonts w:ascii="Segoe UI" w:hAnsi="Segoe UI" w:cs="Segoe UI"/>
+          <w:color w:val="242424"/>
+          <w:sz w:val="21"/>
+          <w:szCs w:val="21"/>
+        </w:rPr>
+        <w:br/>
+        <w:t xml:space="preserve">Book: id, name, price </w:t>
+      </w:r>
+      <w:r>
+        <w:rPr>
+          <w:rFonts w:ascii="Segoe UI" w:hAnsi="Segoe UI" w:cs="Segoe UI"/>
+          <w:color w:val="242424"/>
+          <w:sz w:val="21"/>
+          <w:szCs w:val="21"/>
+        </w:rPr>
+        <w:t>,publisher reference (@ManyToOne)</w:t>
+      </w:r>
+    </w:p>
+    <w:p>
+      <w:pPr>
+        <w:rPr>
+          <w:rFonts w:ascii="Segoe UI" w:hAnsi="Segoe UI" w:cs="Segoe UI"/>
+          <w:color w:val="242424"/>
+          <w:sz w:val="21"/>
+          <w:szCs w:val="21"/>
+        </w:rPr>
+      </w:pPr>
+      <w:r>
+        <w:rPr>
+          <w:rFonts w:ascii="Segoe UI" w:hAnsi="Segoe UI" w:cs="Segoe UI"/>
+          <w:color w:val="242424"/>
+          <w:sz w:val="21"/>
+          <w:szCs w:val="21"/>
+        </w:rPr>
+        <w:t>Reader: id, name</w:t>
+      </w:r>
+      <w:r>
+        <w:rPr>
+          <w:rFonts w:ascii="Segoe UI" w:hAnsi="Segoe UI" w:cs="Segoe UI"/>
+          <w:color w:val="242424"/>
+          <w:sz w:val="21"/>
+          <w:szCs w:val="21"/>
+        </w:rPr>
+        <w:br/>
+      </w:r>
+      <w:proofErr w:type="spellStart"/>
+      <w:r>
+        <w:rPr>
+          <w:rFonts w:ascii="Segoe UI" w:hAnsi="Segoe UI" w:cs="Segoe UI"/>
+          <w:color w:val="242424"/>
+          <w:sz w:val="21"/>
+          <w:szCs w:val="21"/>
+        </w:rPr>
+        <w:t>ReaderBook</w:t>
+      </w:r>
+      <w:proofErr w:type="spellEnd"/>
+      <w:r>
+        <w:rPr>
+          <w:rFonts w:ascii="Segoe UI" w:hAnsi="Segoe UI" w:cs="Segoe UI"/>
+          <w:color w:val="242424"/>
+          <w:sz w:val="21"/>
+          <w:szCs w:val="21"/>
+        </w:rPr>
+        <w:t xml:space="preserve">: id, </w:t>
+      </w:r>
+      <w:proofErr w:type="spellStart"/>
+      <w:r>
+        <w:rPr>
+          <w:rFonts w:ascii="Segoe UI" w:hAnsi="Segoe UI" w:cs="Segoe UI"/>
+          <w:color w:val="242424"/>
+          <w:sz w:val="21"/>
+          <w:szCs w:val="21"/>
+        </w:rPr>
+        <w:t>reference_of_book</w:t>
+      </w:r>
+      <w:proofErr w:type="spellEnd"/>
+      <w:r>
+        <w:rPr>
+          <w:rFonts w:ascii="Segoe UI" w:hAnsi="Segoe UI" w:cs="Segoe UI"/>
+          <w:color w:val="242424"/>
+          <w:sz w:val="21"/>
+          <w:szCs w:val="21"/>
+        </w:rPr>
+        <w:t xml:space="preserve"> (@ManyToOne)</w:t>
+      </w:r>
+      <w:r>
+        <w:rPr>
+          <w:rFonts w:ascii="Segoe UI" w:hAnsi="Segoe UI" w:cs="Segoe UI"/>
+          <w:color w:val="242424"/>
+          <w:sz w:val="21"/>
+          <w:szCs w:val="21"/>
+        </w:rPr>
+        <w:t xml:space="preserve">, </w:t>
+      </w:r>
+      <w:proofErr w:type="spellStart"/>
+      <w:r>
+        <w:rPr>
+          <w:rFonts w:ascii="Segoe UI" w:hAnsi="Segoe UI" w:cs="Segoe UI"/>
+          <w:color w:val="242424"/>
+          <w:sz w:val="21"/>
+          <w:szCs w:val="21"/>
+        </w:rPr>
+        <w:t>reference_of_reader</w:t>
+      </w:r>
+      <w:proofErr w:type="spellEnd"/>
+      <w:r>
+        <w:rPr>
+          <w:rFonts w:ascii="Segoe UI" w:hAnsi="Segoe UI" w:cs="Segoe UI"/>
+          <w:color w:val="242424"/>
+          <w:sz w:val="21"/>
+          <w:szCs w:val="21"/>
+        </w:rPr>
+        <w:t xml:space="preserve"> (@ManyToOne)</w:t>
       </w:r>
     </w:p>
     <w:p>
@@ -741,6 +988,7 @@
           <w:u w:val="single"/>
         </w:rPr>
       </w:pPr>
+      <w:proofErr w:type="spellStart"/>
       <w:r>
         <w:rPr>
           <w:rFonts w:ascii="Segoe UI" w:hAnsi="Segoe UI" w:cs="Segoe UI"/>
@@ -751,6 +999,147 @@
           <w:szCs w:val="21"/>
           <w:u w:val="single"/>
         </w:rPr>
+        <w:t>Controler</w:t>
+      </w:r>
+      <w:proofErr w:type="spellEnd"/>
+    </w:p>
+    <w:p>
+      <w:pPr>
+        <w:rPr>
+          <w:rFonts w:ascii="Segoe UI" w:hAnsi="Segoe UI" w:cs="Segoe UI"/>
+          <w:color w:val="242424"/>
+          <w:sz w:val="21"/>
+          <w:szCs w:val="21"/>
+        </w:rPr>
+      </w:pPr>
+      <w:proofErr w:type="spellStart"/>
+      <w:r>
+        <w:rPr>
+          <w:rFonts w:ascii="Segoe UI" w:hAnsi="Segoe UI" w:cs="Segoe UI"/>
+          <w:color w:val="242424"/>
+          <w:sz w:val="21"/>
+          <w:szCs w:val="21"/>
+        </w:rPr>
+        <w:t>Bookcontroler</w:t>
+      </w:r>
+      <w:proofErr w:type="spellEnd"/>
+    </w:p>
+    <w:p>
+      <w:pPr>
+        <w:rPr>
+          <w:rFonts w:ascii="Segoe UI" w:hAnsi="Segoe UI" w:cs="Segoe UI"/>
+          <w:color w:val="242424"/>
+          <w:sz w:val="21"/>
+          <w:szCs w:val="21"/>
+        </w:rPr>
+      </w:pPr>
+      <w:proofErr w:type="spellStart"/>
+      <w:r>
+        <w:rPr>
+          <w:rFonts w:ascii="Segoe UI" w:hAnsi="Segoe UI" w:cs="Segoe UI"/>
+          <w:color w:val="242424"/>
+          <w:sz w:val="21"/>
+          <w:szCs w:val="21"/>
+        </w:rPr>
+        <w:t>publisherControler</w:t>
+      </w:r>
+      <w:proofErr w:type="spellEnd"/>
+    </w:p>
+    <w:p>
+      <w:pPr>
+        <w:rPr>
+          <w:rFonts w:ascii="Segoe UI" w:hAnsi="Segoe UI" w:cs="Segoe UI"/>
+          <w:color w:val="242424"/>
+          <w:sz w:val="21"/>
+          <w:szCs w:val="21"/>
+        </w:rPr>
+      </w:pPr>
+      <w:proofErr w:type="spellStart"/>
+      <w:r>
+        <w:rPr>
+          <w:rFonts w:ascii="Segoe UI" w:hAnsi="Segoe UI" w:cs="Segoe UI"/>
+          <w:color w:val="242424"/>
+          <w:sz w:val="21"/>
+          <w:szCs w:val="21"/>
+        </w:rPr>
+        <w:t>AutherControler</w:t>
+      </w:r>
+      <w:proofErr w:type="spellEnd"/>
+    </w:p>
+    <w:p>
+      <w:pPr>
+        <w:rPr>
+          <w:rFonts w:ascii="Segoe UI" w:hAnsi="Segoe UI" w:cs="Segoe UI"/>
+          <w:color w:val="242424"/>
+          <w:sz w:val="21"/>
+          <w:szCs w:val="21"/>
+        </w:rPr>
+      </w:pPr>
+      <w:proofErr w:type="spellStart"/>
+      <w:r>
+        <w:rPr>
+          <w:rFonts w:ascii="Segoe UI" w:hAnsi="Segoe UI" w:cs="Segoe UI"/>
+          <w:color w:val="242424"/>
+          <w:sz w:val="21"/>
+          <w:szCs w:val="21"/>
+        </w:rPr>
+        <w:t>ReaderControler</w:t>
+      </w:r>
+      <w:proofErr w:type="spellEnd"/>
+    </w:p>
+    <w:p>
+      <w:pPr>
+        <w:rPr>
+          <w:rFonts w:ascii="Segoe UI" w:hAnsi="Segoe UI" w:cs="Segoe UI"/>
+          <w:color w:val="242424"/>
+          <w:sz w:val="21"/>
+          <w:szCs w:val="21"/>
+        </w:rPr>
+      </w:pPr>
+      <w:proofErr w:type="spellStart"/>
+      <w:r>
+        <w:rPr>
+          <w:rFonts w:ascii="Segoe UI" w:hAnsi="Segoe UI" w:cs="Segoe UI"/>
+          <w:color w:val="242424"/>
+          <w:sz w:val="21"/>
+          <w:szCs w:val="21"/>
+        </w:rPr>
+        <w:t>ReaderBookControler</w:t>
+      </w:r>
+      <w:proofErr w:type="spellEnd"/>
+    </w:p>
+    <w:p>
+      <w:pPr>
+        <w:rPr>
+          <w:rFonts w:ascii="Segoe UI" w:hAnsi="Segoe UI" w:cs="Segoe UI"/>
+          <w:color w:val="242424"/>
+          <w:sz w:val="21"/>
+          <w:szCs w:val="21"/>
+        </w:rPr>
+      </w:pPr>
+    </w:p>
+    <w:p>
+      <w:pPr>
+        <w:rPr>
+          <w:rFonts w:ascii="Segoe UI" w:hAnsi="Segoe UI" w:cs="Segoe UI"/>
+          <w:b/>
+          <w:bCs/>
+          <w:color w:val="242424"/>
+          <w:sz w:val="21"/>
+          <w:szCs w:val="21"/>
+          <w:u w:val="single"/>
+        </w:rPr>
+      </w:pPr>
+      <w:r>
+        <w:rPr>
+          <w:rFonts w:ascii="Segoe UI" w:hAnsi="Segoe UI" w:cs="Segoe UI"/>
+          <w:b/>
+          <w:bCs/>
+          <w:color w:val="242424"/>
+          <w:sz w:val="21"/>
+          <w:szCs w:val="21"/>
+          <w:u w:val="single"/>
+        </w:rPr>
         <w:t>Service</w:t>
       </w:r>
     </w:p>
@@ -763,6 +1152,7 @@
           <w:szCs w:val="21"/>
         </w:rPr>
       </w:pPr>
+      <w:proofErr w:type="spellStart"/>
       <w:r>
         <w:rPr>
           <w:rFonts w:ascii="Segoe UI" w:hAnsi="Segoe UI" w:cs="Segoe UI"/>
@@ -772,16 +1162,18 @@
         </w:rPr>
         <w:t>BookService</w:t>
       </w:r>
-    </w:p>
-    <w:p>
-      <w:pPr>
-        <w:rPr>
-          <w:rFonts w:ascii="Segoe UI" w:hAnsi="Segoe UI" w:cs="Segoe UI"/>
-          <w:color w:val="242424"/>
-          <w:sz w:val="21"/>
-          <w:szCs w:val="21"/>
-        </w:rPr>
-      </w:pPr>
+      <w:proofErr w:type="spellEnd"/>
+    </w:p>
+    <w:p>
+      <w:pPr>
+        <w:rPr>
+          <w:rFonts w:ascii="Segoe UI" w:hAnsi="Segoe UI" w:cs="Segoe UI"/>
+          <w:color w:val="242424"/>
+          <w:sz w:val="21"/>
+          <w:szCs w:val="21"/>
+        </w:rPr>
+      </w:pPr>
+      <w:proofErr w:type="spellStart"/>
       <w:r>
         <w:rPr>
           <w:rFonts w:ascii="Segoe UI" w:hAnsi="Segoe UI" w:cs="Segoe UI"/>
@@ -791,16 +1183,18 @@
         </w:rPr>
         <w:t>PublisherService</w:t>
       </w:r>
-    </w:p>
-    <w:p>
-      <w:pPr>
-        <w:rPr>
-          <w:rFonts w:ascii="Segoe UI" w:hAnsi="Segoe UI" w:cs="Segoe UI"/>
-          <w:color w:val="242424"/>
-          <w:sz w:val="21"/>
-          <w:szCs w:val="21"/>
-        </w:rPr>
-      </w:pPr>
+      <w:proofErr w:type="spellEnd"/>
+    </w:p>
+    <w:p>
+      <w:pPr>
+        <w:rPr>
+          <w:rFonts w:ascii="Segoe UI" w:hAnsi="Segoe UI" w:cs="Segoe UI"/>
+          <w:color w:val="242424"/>
+          <w:sz w:val="21"/>
+          <w:szCs w:val="21"/>
+        </w:rPr>
+      </w:pPr>
+      <w:proofErr w:type="spellStart"/>
       <w:r>
         <w:rPr>
           <w:rFonts w:ascii="Segoe UI" w:hAnsi="Segoe UI" w:cs="Segoe UI"/>
@@ -810,16 +1204,18 @@
         </w:rPr>
         <w:t>AutherService</w:t>
       </w:r>
-    </w:p>
-    <w:p>
-      <w:pPr>
-        <w:rPr>
-          <w:rFonts w:ascii="Segoe UI" w:hAnsi="Segoe UI" w:cs="Segoe UI"/>
-          <w:color w:val="242424"/>
-          <w:sz w:val="21"/>
-          <w:szCs w:val="21"/>
-        </w:rPr>
-      </w:pPr>
+      <w:proofErr w:type="spellEnd"/>
+    </w:p>
+    <w:p>
+      <w:pPr>
+        <w:rPr>
+          <w:rFonts w:ascii="Segoe UI" w:hAnsi="Segoe UI" w:cs="Segoe UI"/>
+          <w:color w:val="242424"/>
+          <w:sz w:val="21"/>
+          <w:szCs w:val="21"/>
+        </w:rPr>
+      </w:pPr>
+      <w:proofErr w:type="spellStart"/>
       <w:r>
         <w:rPr>
           <w:rFonts w:ascii="Segoe UI" w:hAnsi="Segoe UI" w:cs="Segoe UI"/>
@@ -829,16 +1225,18 @@
         </w:rPr>
         <w:t>ReaderService</w:t>
       </w:r>
-    </w:p>
-    <w:p>
-      <w:pPr>
-        <w:rPr>
-          <w:rFonts w:ascii="Segoe UI" w:hAnsi="Segoe UI" w:cs="Segoe UI"/>
-          <w:color w:val="242424"/>
-          <w:sz w:val="21"/>
-          <w:szCs w:val="21"/>
-        </w:rPr>
-      </w:pPr>
+      <w:proofErr w:type="spellEnd"/>
+    </w:p>
+    <w:p>
+      <w:pPr>
+        <w:rPr>
+          <w:rFonts w:ascii="Segoe UI" w:hAnsi="Segoe UI" w:cs="Segoe UI"/>
+          <w:color w:val="242424"/>
+          <w:sz w:val="21"/>
+          <w:szCs w:val="21"/>
+        </w:rPr>
+      </w:pPr>
+      <w:proofErr w:type="spellStart"/>
       <w:r>
         <w:rPr>
           <w:rFonts w:ascii="Segoe UI" w:hAnsi="Segoe UI" w:cs="Segoe UI"/>
@@ -848,6 +1246,7 @@
         </w:rPr>
         <w:t>ReqaderBookService</w:t>
       </w:r>
+      <w:proofErr w:type="spellEnd"/>
     </w:p>
     <w:p>
       <w:pPr>
@@ -932,18 +1331,39 @@
           <w:sz w:val="21"/>
           <w:szCs w:val="21"/>
         </w:rPr>
-        <w:t>Publisher: POST, GETALL, GetById, PUT, DELETE</w:t>
-      </w:r>
-    </w:p>
-    <w:p>
-      <w:pPr>
-        <w:rPr>
-          <w:rFonts w:ascii="Segoe UI" w:hAnsi="Segoe UI" w:cs="Segoe UI"/>
-          <w:color w:val="242424"/>
-          <w:sz w:val="21"/>
-          <w:szCs w:val="21"/>
-        </w:rPr>
-      </w:pPr>
+        <w:t xml:space="preserve">Publisher: POST, GETALL, </w:t>
+      </w:r>
+      <w:proofErr w:type="spellStart"/>
+      <w:r>
+        <w:rPr>
+          <w:rFonts w:ascii="Segoe UI" w:hAnsi="Segoe UI" w:cs="Segoe UI"/>
+          <w:color w:val="242424"/>
+          <w:sz w:val="21"/>
+          <w:szCs w:val="21"/>
+        </w:rPr>
+        <w:t>GetById</w:t>
+      </w:r>
+      <w:proofErr w:type="spellEnd"/>
+      <w:r>
+        <w:rPr>
+          <w:rFonts w:ascii="Segoe UI" w:hAnsi="Segoe UI" w:cs="Segoe UI"/>
+          <w:color w:val="242424"/>
+          <w:sz w:val="21"/>
+          <w:szCs w:val="21"/>
+        </w:rPr>
+        <w:t>, PUT, DELETE</w:t>
+      </w:r>
+    </w:p>
+    <w:p>
+      <w:pPr>
+        <w:rPr>
+          <w:rFonts w:ascii="Segoe UI" w:hAnsi="Segoe UI" w:cs="Segoe UI"/>
+          <w:color w:val="242424"/>
+          <w:sz w:val="21"/>
+          <w:szCs w:val="21"/>
+        </w:rPr>
+      </w:pPr>
+      <w:proofErr w:type="spellStart"/>
       <w:r>
         <w:rPr>
           <w:rFonts w:ascii="Segoe UI" w:hAnsi="Segoe UI" w:cs="Segoe UI"/>
@@ -953,26 +1373,47 @@
         </w:rPr>
         <w:t>getTOtalRentByReaderId</w:t>
       </w:r>
-      <w:r>
-        <w:rPr>
-          <w:rFonts w:ascii="Segoe UI" w:hAnsi="Segoe UI" w:cs="Segoe UI"/>
-          <w:color w:val="242424"/>
-          <w:sz w:val="21"/>
-          <w:szCs w:val="21"/>
-        </w:rPr>
-        <w:br/>
+      <w:proofErr w:type="spellEnd"/>
+      <w:r>
+        <w:rPr>
+          <w:rFonts w:ascii="Segoe UI" w:hAnsi="Segoe UI" w:cs="Segoe UI"/>
+          <w:color w:val="242424"/>
+          <w:sz w:val="21"/>
+          <w:szCs w:val="21"/>
+        </w:rPr>
+        <w:br/>
+      </w:r>
+      <w:proofErr w:type="spellStart"/>
+      <w:r>
+        <w:rPr>
+          <w:rFonts w:ascii="Segoe UI" w:hAnsi="Segoe UI" w:cs="Segoe UI"/>
+          <w:color w:val="242424"/>
+          <w:sz w:val="21"/>
+          <w:szCs w:val="21"/>
+        </w:rPr>
         <w:t>getTotalRentByPublisherId</w:t>
       </w:r>
-      <w:r>
-        <w:rPr>
-          <w:rFonts w:ascii="Segoe UI" w:hAnsi="Segoe UI" w:cs="Segoe UI"/>
-          <w:color w:val="242424"/>
-          <w:sz w:val="21"/>
-          <w:szCs w:val="21"/>
-        </w:rPr>
-        <w:br/>
+      <w:proofErr w:type="spellEnd"/>
+      <w:r>
+        <w:rPr>
+          <w:rFonts w:ascii="Segoe UI" w:hAnsi="Segoe UI" w:cs="Segoe UI"/>
+          <w:color w:val="242424"/>
+          <w:sz w:val="21"/>
+          <w:szCs w:val="21"/>
+        </w:rPr>
+        <w:br/>
+      </w:r>
+      <w:proofErr w:type="spellStart"/>
+      <w:r>
+        <w:rPr>
+          <w:rFonts w:ascii="Segoe UI" w:hAnsi="Segoe UI" w:cs="Segoe UI"/>
+          <w:color w:val="242424"/>
+          <w:sz w:val="21"/>
+          <w:szCs w:val="21"/>
+        </w:rPr>
         <w:t>getTotalRentByAuthorId</w:t>
       </w:r>
+      <w:proofErr w:type="spellEnd"/>
     </w:p>
     <w:p>
       <w:pPr>
@@ -1024,17 +1465,27 @@
           <w:sz w:val="21"/>
           <w:szCs w:val="21"/>
         </w:rPr>
-        <w:t>Book: POST, GETALL, GetById, PUT, DELETE</w:t>
-      </w:r>
-      <w:r>
-        <w:rPr>
-          <w:rFonts w:ascii="Segoe UI" w:hAnsi="Segoe UI" w:cs="Segoe UI"/>
-          <w:color w:val="242424"/>
-          <w:sz w:val="21"/>
-          <w:szCs w:val="21"/>
-        </w:rPr>
-        <w:br/>
-        <w:t>ReaderBook: POST, GETALL, GetById, PUT, DELETE</w:t>
+        <w:t xml:space="preserve">Book: POST, GETALL, </w:t>
+      </w:r>
+      <w:proofErr w:type="spellStart"/>
+      <w:r>
+        <w:rPr>
+          <w:rFonts w:ascii="Segoe UI" w:hAnsi="Segoe UI" w:cs="Segoe UI"/>
+          <w:color w:val="242424"/>
+          <w:sz w:val="21"/>
+          <w:szCs w:val="21"/>
+        </w:rPr>
+        <w:t>GetById</w:t>
+      </w:r>
+      <w:proofErr w:type="spellEnd"/>
+      <w:r>
+        <w:rPr>
+          <w:rFonts w:ascii="Segoe UI" w:hAnsi="Segoe UI" w:cs="Segoe UI"/>
+          <w:color w:val="242424"/>
+          <w:sz w:val="21"/>
+          <w:szCs w:val="21"/>
+        </w:rPr>
+        <w:t>, PUT, DELETE</w:t>
       </w:r>
     </w:p>
     <w:p>
@@ -1049,25 +1500,98 @@
           <w:u w:val="single"/>
         </w:rPr>
       </w:pPr>
-      <w:r>
-        <w:rPr>
-          <w:rFonts w:ascii="Segoe UI" w:hAnsi="Segoe UI" w:cs="Segoe UI"/>
-          <w:color w:val="242424"/>
-          <w:sz w:val="21"/>
-          <w:szCs w:val="21"/>
-        </w:rPr>
-        <w:t>Reader:POST,GETALL,GetById,PUT,DELETE</w:t>
-      </w:r>
-    </w:p>
-    <w:p>
-      <w:pPr>
-        <w:rPr>
-          <w:rFonts w:ascii="Segoe UI" w:hAnsi="Segoe UI" w:cs="Segoe UI"/>
-          <w:color w:val="242424"/>
-          <w:sz w:val="21"/>
-          <w:szCs w:val="21"/>
-        </w:rPr>
-      </w:pPr>
+      <w:proofErr w:type="spellStart"/>
+      <w:proofErr w:type="gramStart"/>
+      <w:r>
+        <w:rPr>
+          <w:rFonts w:ascii="Segoe UI" w:hAnsi="Segoe UI" w:cs="Segoe UI"/>
+          <w:color w:val="242424"/>
+          <w:sz w:val="21"/>
+          <w:szCs w:val="21"/>
+        </w:rPr>
+        <w:t>Reader:POST</w:t>
+      </w:r>
+      <w:proofErr w:type="gramEnd"/>
+      <w:r>
+        <w:rPr>
+          <w:rFonts w:ascii="Segoe UI" w:hAnsi="Segoe UI" w:cs="Segoe UI"/>
+          <w:color w:val="242424"/>
+          <w:sz w:val="21"/>
+          <w:szCs w:val="21"/>
+        </w:rPr>
+        <w:t>,GETALL,GetById,PUT,DELETE</w:t>
+      </w:r>
+      <w:proofErr w:type="spellEnd"/>
+    </w:p>
+    <w:p>
+      <w:pPr>
+        <w:rPr>
+          <w:rFonts w:ascii="Segoe UI" w:hAnsi="Segoe UI" w:cs="Segoe UI"/>
+          <w:color w:val="242424"/>
+          <w:sz w:val="21"/>
+          <w:szCs w:val="21"/>
+        </w:rPr>
+      </w:pPr>
+      <w:r>
+        <w:rPr>
+          <w:rFonts w:ascii="Segoe UI" w:hAnsi="Segoe UI" w:cs="Segoe UI"/>
+          <w:color w:val="242424"/>
+          <w:sz w:val="21"/>
+          <w:szCs w:val="21"/>
+        </w:rPr>
+        <w:br/>
+      </w:r>
+      <w:proofErr w:type="spellStart"/>
+      <w:r>
+        <w:rPr>
+          <w:rFonts w:ascii="Segoe UI" w:hAnsi="Segoe UI" w:cs="Segoe UI"/>
+          <w:color w:val="242424"/>
+          <w:sz w:val="21"/>
+          <w:szCs w:val="21"/>
+        </w:rPr>
+        <w:t>ReaderBook</w:t>
+      </w:r>
+      <w:proofErr w:type="spellEnd"/>
+      <w:r>
+        <w:rPr>
+          <w:rFonts w:ascii="Segoe UI" w:hAnsi="Segoe UI" w:cs="Segoe UI"/>
+          <w:color w:val="242424"/>
+          <w:sz w:val="21"/>
+          <w:szCs w:val="21"/>
+        </w:rPr>
+        <w:t xml:space="preserve">: POST, GETALL, </w:t>
+      </w:r>
+      <w:proofErr w:type="spellStart"/>
+      <w:r>
+        <w:rPr>
+          <w:rFonts w:ascii="Segoe UI" w:hAnsi="Segoe UI" w:cs="Segoe UI"/>
+          <w:color w:val="242424"/>
+          <w:sz w:val="21"/>
+          <w:szCs w:val="21"/>
+        </w:rPr>
+        <w:t>GetById</w:t>
+      </w:r>
+      <w:proofErr w:type="spellEnd"/>
+      <w:r>
+        <w:rPr>
+          <w:rFonts w:ascii="Segoe UI" w:hAnsi="Segoe UI" w:cs="Segoe UI"/>
+          <w:color w:val="242424"/>
+          <w:sz w:val="21"/>
+          <w:szCs w:val="21"/>
+        </w:rPr>
+        <w:t>, PUT, DELETE</w:t>
+      </w:r>
+    </w:p>
+    <w:p>
+      <w:pPr>
+        <w:rPr>
+          <w:rFonts w:ascii="Segoe UI" w:hAnsi="Segoe UI" w:cs="Segoe UI"/>
+          <w:color w:val="242424"/>
+          <w:sz w:val="21"/>
+          <w:szCs w:val="21"/>
+        </w:rPr>
+      </w:pPr>
+      <w:proofErr w:type="spellStart"/>
       <w:r>
         <w:rPr>
           <w:rFonts w:ascii="Segoe UI" w:hAnsi="Segoe UI" w:cs="Segoe UI"/>
@@ -1077,26 +1601,47 @@
         </w:rPr>
         <w:t>getReadersByBookId</w:t>
       </w:r>
-      <w:r>
-        <w:rPr>
-          <w:rFonts w:ascii="Segoe UI" w:hAnsi="Segoe UI" w:cs="Segoe UI"/>
-          <w:color w:val="242424"/>
-          <w:sz w:val="21"/>
-          <w:szCs w:val="21"/>
-        </w:rPr>
-        <w:br/>
+      <w:proofErr w:type="spellEnd"/>
+      <w:r>
+        <w:rPr>
+          <w:rFonts w:ascii="Segoe UI" w:hAnsi="Segoe UI" w:cs="Segoe UI"/>
+          <w:color w:val="242424"/>
+          <w:sz w:val="21"/>
+          <w:szCs w:val="21"/>
+        </w:rPr>
+        <w:br/>
+      </w:r>
+      <w:proofErr w:type="spellStart"/>
+      <w:r>
+        <w:rPr>
+          <w:rFonts w:ascii="Segoe UI" w:hAnsi="Segoe UI" w:cs="Segoe UI"/>
+          <w:color w:val="242424"/>
+          <w:sz w:val="21"/>
+          <w:szCs w:val="21"/>
+        </w:rPr>
         <w:t>getReadersByAuthorId</w:t>
       </w:r>
-      <w:r>
-        <w:rPr>
-          <w:rFonts w:ascii="Segoe UI" w:hAnsi="Segoe UI" w:cs="Segoe UI"/>
-          <w:color w:val="242424"/>
-          <w:sz w:val="21"/>
-          <w:szCs w:val="21"/>
-        </w:rPr>
-        <w:br/>
+      <w:proofErr w:type="spellEnd"/>
+      <w:r>
+        <w:rPr>
+          <w:rFonts w:ascii="Segoe UI" w:hAnsi="Segoe UI" w:cs="Segoe UI"/>
+          <w:color w:val="242424"/>
+          <w:sz w:val="21"/>
+          <w:szCs w:val="21"/>
+        </w:rPr>
+        <w:br/>
+      </w:r>
+      <w:proofErr w:type="spellStart"/>
+      <w:r>
+        <w:rPr>
+          <w:rFonts w:ascii="Segoe UI" w:hAnsi="Segoe UI" w:cs="Segoe UI"/>
+          <w:color w:val="242424"/>
+          <w:sz w:val="21"/>
+          <w:szCs w:val="21"/>
+        </w:rPr>
         <w:t>getTotalRentByBookId</w:t>
       </w:r>
+      <w:proofErr w:type="spellEnd"/>
       <w:r>
         <w:rPr>
           <w:rFonts w:ascii="Segoe UI" w:hAnsi="Segoe UI" w:cs="Segoe UI"/>
@@ -1148,18 +1693,39 @@
           <w:sz w:val="21"/>
           <w:szCs w:val="21"/>
         </w:rPr>
-        <w:t>Author: POST, GETALL, GetById, PUT, DELETE</w:t>
-      </w:r>
-    </w:p>
-    <w:p>
-      <w:pPr>
-        <w:rPr>
-          <w:rFonts w:ascii="Segoe UI" w:hAnsi="Segoe UI" w:cs="Segoe UI"/>
-          <w:color w:val="242424"/>
-          <w:sz w:val="21"/>
-          <w:szCs w:val="21"/>
-        </w:rPr>
-      </w:pPr>
+        <w:t xml:space="preserve">Author: POST, GETALL, </w:t>
+      </w:r>
+      <w:proofErr w:type="spellStart"/>
+      <w:r>
+        <w:rPr>
+          <w:rFonts w:ascii="Segoe UI" w:hAnsi="Segoe UI" w:cs="Segoe UI"/>
+          <w:color w:val="242424"/>
+          <w:sz w:val="21"/>
+          <w:szCs w:val="21"/>
+        </w:rPr>
+        <w:t>GetById</w:t>
+      </w:r>
+      <w:proofErr w:type="spellEnd"/>
+      <w:r>
+        <w:rPr>
+          <w:rFonts w:ascii="Segoe UI" w:hAnsi="Segoe UI" w:cs="Segoe UI"/>
+          <w:color w:val="242424"/>
+          <w:sz w:val="21"/>
+          <w:szCs w:val="21"/>
+        </w:rPr>
+        <w:t>, PUT, DELETE</w:t>
+      </w:r>
+    </w:p>
+    <w:p>
+      <w:pPr>
+        <w:rPr>
+          <w:rFonts w:ascii="Segoe UI" w:hAnsi="Segoe UI" w:cs="Segoe UI"/>
+          <w:color w:val="242424"/>
+          <w:sz w:val="21"/>
+          <w:szCs w:val="21"/>
+        </w:rPr>
+      </w:pPr>
+      <w:proofErr w:type="spellStart"/>
       <w:r>
         <w:rPr>
           <w:rFonts w:ascii="Segoe UI" w:hAnsi="Segoe UI" w:cs="Segoe UI"/>
@@ -1169,36 +1735,253 @@
         </w:rPr>
         <w:t>GetBooksByPublisherId</w:t>
       </w:r>
-      <w:r>
-        <w:rPr>
-          <w:rFonts w:ascii="Segoe UI" w:hAnsi="Segoe UI" w:cs="Segoe UI"/>
-          <w:color w:val="242424"/>
-          <w:sz w:val="21"/>
-          <w:szCs w:val="21"/>
-        </w:rPr>
-        <w:br/>
+      <w:proofErr w:type="spellEnd"/>
+      <w:r>
+        <w:rPr>
+          <w:rFonts w:ascii="Segoe UI" w:hAnsi="Segoe UI" w:cs="Segoe UI"/>
+          <w:color w:val="242424"/>
+          <w:sz w:val="21"/>
+          <w:szCs w:val="21"/>
+        </w:rPr>
+        <w:br/>
+      </w:r>
+      <w:proofErr w:type="spellStart"/>
+      <w:r>
+        <w:rPr>
+          <w:rFonts w:ascii="Segoe UI" w:hAnsi="Segoe UI" w:cs="Segoe UI"/>
+          <w:color w:val="242424"/>
+          <w:sz w:val="21"/>
+          <w:szCs w:val="21"/>
+        </w:rPr>
         <w:t>getBooksByAuthor</w:t>
       </w:r>
-      <w:r>
-        <w:rPr>
-          <w:rFonts w:ascii="Segoe UI" w:hAnsi="Segoe UI" w:cs="Segoe UI"/>
-          <w:color w:val="242424"/>
-          <w:sz w:val="21"/>
-          <w:szCs w:val="21"/>
-        </w:rPr>
-        <w:br/>
+      <w:proofErr w:type="spellEnd"/>
+      <w:r>
+        <w:rPr>
+          <w:rFonts w:ascii="Segoe UI" w:hAnsi="Segoe UI" w:cs="Segoe UI"/>
+          <w:color w:val="242424"/>
+          <w:sz w:val="21"/>
+          <w:szCs w:val="21"/>
+        </w:rPr>
+        <w:br/>
+      </w:r>
+      <w:proofErr w:type="spellStart"/>
+      <w:r>
+        <w:rPr>
+          <w:rFonts w:ascii="Segoe UI" w:hAnsi="Segoe UI" w:cs="Segoe UI"/>
+          <w:color w:val="242424"/>
+          <w:sz w:val="21"/>
+          <w:szCs w:val="21"/>
+        </w:rPr>
         <w:t>getBooksByReaderID</w:t>
       </w:r>
-    </w:p>
-    <w:p>
-      <w:pPr>
-        <w:rPr>
-          <w:rFonts w:ascii="Segoe UI" w:hAnsi="Segoe UI" w:cs="Segoe UI"/>
-          <w:color w:val="242424"/>
-          <w:sz w:val="21"/>
-          <w:szCs w:val="21"/>
-        </w:rPr>
-      </w:pPr>
+      <w:proofErr w:type="spellEnd"/>
+    </w:p>
+    <w:p>
+      <w:pPr>
+        <w:rPr>
+          <w:rFonts w:ascii="Segoe UI" w:hAnsi="Segoe UI" w:cs="Segoe UI"/>
+          <w:color w:val="242424"/>
+          <w:sz w:val="21"/>
+          <w:szCs w:val="21"/>
+        </w:rPr>
+      </w:pPr>
+      <w:r>
+        <w:rPr>
+          <w:rFonts w:ascii="Segoe UI" w:hAnsi="Segoe UI" w:cs="Segoe UI"/>
+          <w:color w:val="242424"/>
+          <w:sz w:val="21"/>
+          <w:szCs w:val="21"/>
+        </w:rPr>
+        <w:br w:type="page"/>
+      </w:r>
+    </w:p>
+    <w:p>
+      <w:pPr>
+        <w:rPr>
+          <w:rFonts w:ascii="Segoe UI" w:hAnsi="Segoe UI" w:cs="Segoe UI"/>
+          <w:color w:val="242424"/>
+          <w:sz w:val="21"/>
+          <w:szCs w:val="21"/>
+        </w:rPr>
+      </w:pPr>
+    </w:p>
+    <w:p>
+      <w:pPr>
+        <w:spacing w:after="0" w:line="240" w:lineRule="auto"/>
+        <w:rPr>
+          <w:rFonts w:ascii="Segoe UI" w:eastAsia="Times New Roman" w:hAnsi="Segoe UI" w:cs="Segoe UI"/>
+          <w:b/>
+          <w:bCs/>
+          <w:sz w:val="21"/>
+          <w:szCs w:val="21"/>
+          <w:u w:val="single"/>
+        </w:rPr>
+      </w:pPr>
+      <w:r>
+        <w:rPr>
+          <w:rFonts w:ascii="Segoe UI" w:eastAsia="Times New Roman" w:hAnsi="Segoe UI" w:cs="Segoe UI"/>
+          <w:b/>
+          <w:bCs/>
+          <w:sz w:val="21"/>
+          <w:szCs w:val="21"/>
+          <w:u w:val="single"/>
+        </w:rPr>
+        <w:t>Presentation Tips</w:t>
+      </w:r>
+    </w:p>
+    <w:p>
+      <w:pPr>
+        <w:spacing w:after="0" w:line="240" w:lineRule="auto"/>
+        <w:rPr>
+          <w:rFonts w:ascii="Times New Roman" w:eastAsia="Times New Roman" w:hAnsi="Times New Roman" w:cs="Times New Roman"/>
+          <w:sz w:val="24"/>
+          <w:szCs w:val="24"/>
+        </w:rPr>
+      </w:pPr>
+      <w:r>
+        <w:rPr>
+          <w:rFonts w:ascii="Segoe UI" w:eastAsia="Times New Roman" w:hAnsi="Segoe UI" w:cs="Segoe UI"/>
+          <w:sz w:val="21"/>
+          <w:szCs w:val="21"/>
+        </w:rPr>
+        <w:t xml:space="preserve">Slid 1 -&gt; project </w:t>
+      </w:r>
+      <w:proofErr w:type="gramStart"/>
+      <w:r>
+        <w:rPr>
+          <w:rFonts w:ascii="Segoe UI" w:eastAsia="Times New Roman" w:hAnsi="Segoe UI" w:cs="Segoe UI"/>
+          <w:sz w:val="21"/>
+          <w:szCs w:val="21"/>
+        </w:rPr>
+        <w:t>name ,</w:t>
+      </w:r>
+      <w:proofErr w:type="gramEnd"/>
+      <w:r>
+        <w:rPr>
+          <w:rFonts w:ascii="Segoe UI" w:eastAsia="Times New Roman" w:hAnsi="Segoe UI" w:cs="Segoe UI"/>
+          <w:sz w:val="21"/>
+          <w:szCs w:val="21"/>
+        </w:rPr>
+        <w:t xml:space="preserve"> group members name </w:t>
+      </w:r>
+    </w:p>
+    <w:p>
+      <w:pPr>
+        <w:spacing w:after="0" w:line="240" w:lineRule="auto"/>
+        <w:rPr>
+          <w:rFonts w:ascii="Times New Roman" w:eastAsia="Times New Roman" w:hAnsi="Times New Roman" w:cs="Times New Roman"/>
+          <w:sz w:val="24"/>
+          <w:szCs w:val="24"/>
+        </w:rPr>
+      </w:pPr>
+    </w:p>
+    <w:p>
+      <w:pPr>
+        <w:spacing w:after="0" w:line="240" w:lineRule="auto"/>
+        <w:rPr>
+          <w:rFonts w:ascii="Times New Roman" w:eastAsia="Times New Roman" w:hAnsi="Times New Roman" w:cs="Times New Roman"/>
+          <w:sz w:val="24"/>
+          <w:szCs w:val="24"/>
+        </w:rPr>
+      </w:pPr>
+      <w:r>
+        <w:rPr>
+          <w:rFonts w:ascii="Segoe UI" w:eastAsia="Times New Roman" w:hAnsi="Segoe UI" w:cs="Segoe UI"/>
+          <w:sz w:val="21"/>
+          <w:szCs w:val="21"/>
+        </w:rPr>
+        <w:t xml:space="preserve">Slid 2 -&gt; project overview </w:t>
+      </w:r>
+    </w:p>
+    <w:p>
+      <w:pPr>
+        <w:spacing w:after="0" w:line="240" w:lineRule="auto"/>
+        <w:rPr>
+          <w:rFonts w:ascii="Times New Roman" w:eastAsia="Times New Roman" w:hAnsi="Times New Roman" w:cs="Times New Roman"/>
+          <w:sz w:val="24"/>
+          <w:szCs w:val="24"/>
+        </w:rPr>
+      </w:pPr>
+    </w:p>
+    <w:p>
+      <w:pPr>
+        <w:rPr>
+          <w:rFonts w:ascii="Segoe UI" w:eastAsia="Times New Roman" w:hAnsi="Segoe UI" w:cs="Segoe UI"/>
+          <w:sz w:val="21"/>
+          <w:szCs w:val="21"/>
+        </w:rPr>
+      </w:pPr>
+      <w:r>
+        <w:rPr>
+          <w:rFonts w:ascii="Segoe UI" w:eastAsia="Times New Roman" w:hAnsi="Segoe UI" w:cs="Segoe UI"/>
+          <w:sz w:val="21"/>
+          <w:szCs w:val="21"/>
+        </w:rPr>
+        <w:t>Slid 3 -&gt; architecture or class diagram or any structure you created for use case</w:t>
+      </w:r>
+    </w:p>
+    <w:p>
+      <w:pPr>
+        <w:rPr>
+          <w:rFonts w:ascii="Segoe UI" w:hAnsi="Segoe UI" w:cs="Segoe UI"/>
+          <w:color w:val="242424"/>
+          <w:sz w:val="21"/>
+          <w:szCs w:val="21"/>
+        </w:rPr>
+      </w:pPr>
+      <w:r>
+        <w:rPr>
+          <w:rStyle w:val="ui-provider"/>
+        </w:rPr>
+        <w:t xml:space="preserve">Slid 4 -&gt; entity </w:t>
+      </w:r>
+      <w:r>
+        <w:br/>
+      </w:r>
+      <w:r>
+        <w:rPr>
+          <w:rStyle w:val="ui-provider"/>
+        </w:rPr>
+        <w:t xml:space="preserve">Implementation -&gt; eclipse </w:t>
+      </w:r>
+      <w:proofErr w:type="gramStart"/>
+      <w:r>
+        <w:rPr>
+          <w:rStyle w:val="ui-provider"/>
+        </w:rPr>
+        <w:t>code ,</w:t>
+      </w:r>
+      <w:proofErr w:type="gramEnd"/>
+      <w:r>
+        <w:rPr>
+          <w:rStyle w:val="ui-provider"/>
+        </w:rPr>
+        <w:t xml:space="preserve"> run , postman, </w:t>
+      </w:r>
+      <w:proofErr w:type="spellStart"/>
+      <w:r>
+        <w:rPr>
+          <w:rStyle w:val="ui-provider"/>
+        </w:rPr>
+        <w:t>post,get,put,delete,exception</w:t>
+      </w:r>
+      <w:proofErr w:type="spellEnd"/>
+      <w:r>
+        <w:rPr>
+          <w:rStyle w:val="ui-provider"/>
+        </w:rPr>
+        <w:t xml:space="preserve"> handling, security </w:t>
+      </w:r>
+      <w:r>
+        <w:br/>
+      </w:r>
+      <w:r>
+        <w:rPr>
+          <w:rStyle w:val="ui-provider"/>
+        </w:rPr>
+        <w:t>Show the database -&gt; show the changes</w:t>
+      </w:r>
     </w:p>
     <w:sectPr>
       <w:pgSz w:w="12240" w:h="15840"/>
@@ -1662,6 +2445,11 @@
       <w:contextualSpacing/>
     </w:pPr>
   </w:style>
+  <w:style w:type="character" w:customStyle="1" w:styleId="ui-provider">
+    <w:name w:val="ui-provider"/>
+    <w:basedOn w:val="DefaultParagraphFont"/>
+    <w:rsid w:val="00437D5E"/>
+  </w:style>
 </w:styles>
 </file>
 

</xml_diff>

<commit_message>
ReaderBook Controller is added with new crud apis
</commit_message>
<xml_diff>
--- a/Project Note.docx
+++ b/Project Note.docx
@@ -1599,7 +1599,16 @@
           <w:sz w:val="21"/>
           <w:szCs w:val="21"/>
         </w:rPr>
-        <w:t>getReadersByBookId</w:t>
+        <w:t>getReadersByBookI</w:t>
+      </w:r>
+      <w:r>
+        <w:rPr>
+          <w:rFonts w:ascii="Segoe UI" w:hAnsi="Segoe UI" w:cs="Segoe UI"/>
+          <w:color w:val="242424"/>
+          <w:sz w:val="21"/>
+          <w:szCs w:val="21"/>
+        </w:rPr>
+        <w:t>d</w:t>
       </w:r>
       <w:proofErr w:type="spellEnd"/>
       <w:r>
@@ -1639,7 +1648,7 @@
           <w:sz w:val="21"/>
           <w:szCs w:val="21"/>
         </w:rPr>
-        <w:t>getTotalRentByBookId</w:t>
+        <w:t>dgetTotalRentByBookId</w:t>
       </w:r>
       <w:proofErr w:type="spellEnd"/>
       <w:r>

</xml_diff>

<commit_message>
Security integrated  in getTotalRentByReaderId API
</commit_message>
<xml_diff>
--- a/Project Note.docx
+++ b/Project Note.docx
@@ -1381,6 +1381,26 @@
           <w:sz w:val="21"/>
           <w:szCs w:val="21"/>
         </w:rPr>
+        <w:t>&gt;&gt;&gt;&gt;&gt;&gt;&gt;&gt;&gt;&gt;&gt;</w:t>
+      </w:r>
+      <w:proofErr w:type="spellStart"/>
+      <w:r>
+        <w:rPr>
+          <w:rFonts w:ascii="Segoe UI" w:hAnsi="Segoe UI" w:cs="Segoe UI"/>
+          <w:color w:val="242424"/>
+          <w:sz w:val="21"/>
+          <w:szCs w:val="21"/>
+        </w:rPr>
+        <w:t>sai</w:t>
+      </w:r>
+      <w:proofErr w:type="spellEnd"/>
+      <w:r>
+        <w:rPr>
+          <w:rFonts w:ascii="Segoe UI" w:hAnsi="Segoe UI" w:cs="Segoe UI"/>
+          <w:color w:val="242424"/>
+          <w:sz w:val="21"/>
+          <w:szCs w:val="21"/>
+        </w:rPr>
         <w:br/>
       </w:r>
       <w:proofErr w:type="spellStart"/>
@@ -1401,6 +1421,26 @@
           <w:sz w:val="21"/>
           <w:szCs w:val="21"/>
         </w:rPr>
+        <w:t>&gt;&gt;&gt;&gt;&gt;&gt;&gt;&gt;&gt;&gt;</w:t>
+      </w:r>
+      <w:proofErr w:type="spellStart"/>
+      <w:r>
+        <w:rPr>
+          <w:rFonts w:ascii="Segoe UI" w:hAnsi="Segoe UI" w:cs="Segoe UI"/>
+          <w:color w:val="242424"/>
+          <w:sz w:val="21"/>
+          <w:szCs w:val="21"/>
+        </w:rPr>
+        <w:t>vishwa</w:t>
+      </w:r>
+      <w:proofErr w:type="spellEnd"/>
+      <w:r>
+        <w:rPr>
+          <w:rFonts w:ascii="Segoe UI" w:hAnsi="Segoe UI" w:cs="Segoe UI"/>
+          <w:color w:val="242424"/>
+          <w:sz w:val="21"/>
+          <w:szCs w:val="21"/>
+        </w:rPr>
         <w:br/>
       </w:r>
       <w:proofErr w:type="spellStart"/>
@@ -1412,6 +1452,26 @@
           <w:szCs w:val="21"/>
         </w:rPr>
         <w:t>getTotalRentByAuthorId</w:t>
+      </w:r>
+      <w:proofErr w:type="spellEnd"/>
+      <w:r>
+        <w:rPr>
+          <w:rFonts w:ascii="Segoe UI" w:hAnsi="Segoe UI" w:cs="Segoe UI"/>
+          <w:color w:val="242424"/>
+          <w:sz w:val="21"/>
+          <w:szCs w:val="21"/>
+        </w:rPr>
+        <w:t>&gt;&gt;&gt;&gt;&gt;&gt;&gt;&gt;&gt;&gt;&gt;</w:t>
+      </w:r>
+      <w:proofErr w:type="spellStart"/>
+      <w:r>
+        <w:rPr>
+          <w:rFonts w:ascii="Segoe UI" w:hAnsi="Segoe UI" w:cs="Segoe UI"/>
+          <w:color w:val="242424"/>
+          <w:sz w:val="21"/>
+          <w:szCs w:val="21"/>
+        </w:rPr>
+        <w:t>biswajit</w:t>
       </w:r>
       <w:proofErr w:type="spellEnd"/>
     </w:p>
@@ -1568,6 +1628,7 @@
         </w:rPr>
         <w:t xml:space="preserve">  </w:t>
       </w:r>
+      <w:bookmarkStart w:id="0" w:name="_Hlk125649288"/>
       <w:proofErr w:type="spellStart"/>
       <w:r>
         <w:rPr>
@@ -1608,6 +1669,7 @@
         </w:rPr>
         <w:t>, PUT, DELETE</w:t>
       </w:r>
+      <w:bookmarkEnd w:id="0"/>
     </w:p>
     <w:p>
       <w:pPr>
@@ -1638,6 +1700,7 @@
         </w:rPr>
         <w:br/>
       </w:r>
+      <w:bookmarkStart w:id="1" w:name="_Hlk125649165"/>
       <w:proofErr w:type="spellStart"/>
       <w:r>
         <w:rPr>
@@ -1648,6 +1711,7 @@
         </w:rPr>
         <w:t>getReadersByAuthorId</w:t>
       </w:r>
+      <w:bookmarkEnd w:id="1"/>
       <w:proofErr w:type="spellEnd"/>
       <w:r>
         <w:rPr>
@@ -1781,6 +1845,7 @@
         </w:rPr>
         <w:br/>
       </w:r>
+      <w:bookmarkStart w:id="2" w:name="_Hlk125649150"/>
       <w:proofErr w:type="spellStart"/>
       <w:r>
         <w:rPr>
@@ -1820,6 +1885,7 @@
         </w:rPr>
         <w:t>getBooksByReaderID</w:t>
       </w:r>
+      <w:bookmarkEnd w:id="2"/>
       <w:proofErr w:type="spellEnd"/>
     </w:p>
     <w:p>
@@ -1858,8 +1924,6 @@
           <w:rFonts w:ascii="Segoe UI" w:eastAsia="Times New Roman" w:hAnsi="Segoe UI" w:cs="Segoe UI"/>
           <w:b/>
           <w:bCs/>
-          <w:sz w:val="21"/>
-          <w:szCs w:val="21"/>
           <w:u w:val="single"/>
         </w:rPr>
       </w:pPr>
@@ -1868,8 +1932,6 @@
           <w:rFonts w:ascii="Segoe UI" w:eastAsia="Times New Roman" w:hAnsi="Segoe UI" w:cs="Segoe UI"/>
           <w:b/>
           <w:bCs/>
-          <w:sz w:val="21"/>
-          <w:szCs w:val="21"/>
           <w:u w:val="single"/>
         </w:rPr>
         <w:t>Presentation Tips</w:t>
@@ -1880,15 +1942,13 @@
         <w:spacing w:after="0" w:line="240" w:lineRule="auto"/>
         <w:rPr>
           <w:rFonts w:ascii="Times New Roman" w:eastAsia="Times New Roman" w:hAnsi="Times New Roman" w:cs="Times New Roman"/>
-          <w:sz w:val="24"/>
-          <w:szCs w:val="24"/>
+          <w:sz w:val="28"/>
+          <w:szCs w:val="28"/>
         </w:rPr>
       </w:pPr>
       <w:r>
         <w:rPr>
           <w:rFonts w:ascii="Segoe UI" w:eastAsia="Times New Roman" w:hAnsi="Segoe UI" w:cs="Segoe UI"/>
-          <w:sz w:val="21"/>
-          <w:szCs w:val="21"/>
         </w:rPr>
         <w:t xml:space="preserve">Slid 1 -&gt; project </w:t>
       </w:r>
@@ -1896,8 +1956,6 @@
       <w:r>
         <w:rPr>
           <w:rFonts w:ascii="Segoe UI" w:eastAsia="Times New Roman" w:hAnsi="Segoe UI" w:cs="Segoe UI"/>
-          <w:sz w:val="21"/>
-          <w:szCs w:val="21"/>
         </w:rPr>
         <w:t>name ,</w:t>
       </w:r>
@@ -1905,8 +1963,6 @@
       <w:r>
         <w:rPr>
           <w:rFonts w:ascii="Segoe UI" w:eastAsia="Times New Roman" w:hAnsi="Segoe UI" w:cs="Segoe UI"/>
-          <w:sz w:val="21"/>
-          <w:szCs w:val="21"/>
         </w:rPr>
         <w:t xml:space="preserve"> group members name </w:t>
       </w:r>
@@ -1916,8 +1972,8 @@
         <w:spacing w:after="0" w:line="240" w:lineRule="auto"/>
         <w:rPr>
           <w:rFonts w:ascii="Times New Roman" w:eastAsia="Times New Roman" w:hAnsi="Times New Roman" w:cs="Times New Roman"/>
-          <w:sz w:val="24"/>
-          <w:szCs w:val="24"/>
+          <w:sz w:val="28"/>
+          <w:szCs w:val="28"/>
         </w:rPr>
       </w:pPr>
     </w:p>
@@ -1926,15 +1982,13 @@
         <w:spacing w:after="0" w:line="240" w:lineRule="auto"/>
         <w:rPr>
           <w:rFonts w:ascii="Times New Roman" w:eastAsia="Times New Roman" w:hAnsi="Times New Roman" w:cs="Times New Roman"/>
-          <w:sz w:val="24"/>
-          <w:szCs w:val="24"/>
+          <w:sz w:val="28"/>
+          <w:szCs w:val="28"/>
         </w:rPr>
       </w:pPr>
       <w:r>
         <w:rPr>
           <w:rFonts w:ascii="Segoe UI" w:eastAsia="Times New Roman" w:hAnsi="Segoe UI" w:cs="Segoe UI"/>
-          <w:sz w:val="21"/>
-          <w:szCs w:val="21"/>
         </w:rPr>
         <w:t xml:space="preserve">Slid 2 -&gt; project overview </w:t>
       </w:r>
@@ -1944,8 +1998,8 @@
         <w:spacing w:after="0" w:line="240" w:lineRule="auto"/>
         <w:rPr>
           <w:rFonts w:ascii="Times New Roman" w:eastAsia="Times New Roman" w:hAnsi="Times New Roman" w:cs="Times New Roman"/>
-          <w:sz w:val="24"/>
-          <w:szCs w:val="24"/>
+          <w:sz w:val="28"/>
+          <w:szCs w:val="28"/>
         </w:rPr>
       </w:pPr>
     </w:p>
@@ -1953,15 +2007,11 @@
       <w:pPr>
         <w:rPr>
           <w:rFonts w:ascii="Segoe UI" w:eastAsia="Times New Roman" w:hAnsi="Segoe UI" w:cs="Segoe UI"/>
-          <w:sz w:val="21"/>
-          <w:szCs w:val="21"/>
         </w:rPr>
       </w:pPr>
       <w:r>
         <w:rPr>
           <w:rFonts w:ascii="Segoe UI" w:eastAsia="Times New Roman" w:hAnsi="Segoe UI" w:cs="Segoe UI"/>
-          <w:sz w:val="21"/>
-          <w:szCs w:val="21"/>
         </w:rPr>
         <w:t>Slid 3 -&gt; architecture or class diagram or any structure you created for use case</w:t>
       </w:r>
@@ -1969,24 +2019,31 @@
     <w:p>
       <w:pPr>
         <w:rPr>
-          <w:rFonts w:ascii="Segoe UI" w:hAnsi="Segoe UI" w:cs="Segoe UI"/>
-          <w:color w:val="242424"/>
-          <w:sz w:val="21"/>
-          <w:szCs w:val="21"/>
-        </w:rPr>
-      </w:pPr>
-      <w:r>
-        <w:rPr>
           <w:rStyle w:val="ui-provider"/>
+          <w:sz w:val="24"/>
+          <w:szCs w:val="24"/>
+        </w:rPr>
+      </w:pPr>
+      <w:r>
+        <w:rPr>
+          <w:rStyle w:val="ui-provider"/>
+          <w:sz w:val="24"/>
+          <w:szCs w:val="24"/>
         </w:rPr>
         <w:t xml:space="preserve">Slid 4 -&gt; entity </w:t>
       </w:r>
       <w:r>
+        <w:rPr>
+          <w:sz w:val="24"/>
+          <w:szCs w:val="24"/>
+        </w:rPr>
         <w:br/>
       </w:r>
       <w:r>
         <w:rPr>
           <w:rStyle w:val="ui-provider"/>
+          <w:sz w:val="24"/>
+          <w:szCs w:val="24"/>
         </w:rPr>
         <w:t xml:space="preserve">Implementation -&gt; eclipse </w:t>
       </w:r>
@@ -1994,6 +2051,8 @@
       <w:r>
         <w:rPr>
           <w:rStyle w:val="ui-provider"/>
+          <w:sz w:val="24"/>
+          <w:szCs w:val="24"/>
         </w:rPr>
         <w:t>code ,</w:t>
       </w:r>
@@ -2001,6 +2060,8 @@
       <w:r>
         <w:rPr>
           <w:rStyle w:val="ui-provider"/>
+          <w:sz w:val="24"/>
+          <w:szCs w:val="24"/>
         </w:rPr>
         <w:t xml:space="preserve"> run , postman, </w:t>
       </w:r>
@@ -2008,6 +2069,8 @@
       <w:r>
         <w:rPr>
           <w:rStyle w:val="ui-provider"/>
+          <w:sz w:val="24"/>
+          <w:szCs w:val="24"/>
         </w:rPr>
         <w:t>post,get,put,delete,exception</w:t>
       </w:r>
@@ -2015,18 +2078,1282 @@
       <w:r>
         <w:rPr>
           <w:rStyle w:val="ui-provider"/>
+          <w:sz w:val="24"/>
+          <w:szCs w:val="24"/>
         </w:rPr>
         <w:t xml:space="preserve"> handling, security </w:t>
       </w:r>
       <w:r>
+        <w:rPr>
+          <w:sz w:val="24"/>
+          <w:szCs w:val="24"/>
+        </w:rPr>
         <w:br/>
       </w:r>
       <w:r>
         <w:rPr>
           <w:rStyle w:val="ui-provider"/>
+          <w:sz w:val="24"/>
+          <w:szCs w:val="24"/>
         </w:rPr>
         <w:t>Show the database -&gt; show the changes</w:t>
       </w:r>
+    </w:p>
+    <w:p>
+      <w:pPr>
+        <w:rPr>
+          <w:rFonts w:ascii="Segoe UI" w:hAnsi="Segoe UI" w:cs="Segoe UI"/>
+          <w:b/>
+          <w:bCs/>
+          <w:sz w:val="40"/>
+          <w:szCs w:val="40"/>
+          <w:u w:val="single"/>
+        </w:rPr>
+      </w:pPr>
+      <w:r>
+        <w:rPr>
+          <w:rFonts w:ascii="Segoe UI" w:hAnsi="Segoe UI" w:cs="Segoe UI"/>
+          <w:b/>
+          <w:bCs/>
+          <w:sz w:val="40"/>
+          <w:szCs w:val="40"/>
+          <w:u w:val="single"/>
+        </w:rPr>
+        <w:t>Our presentation</w:t>
+      </w:r>
+    </w:p>
+    <w:p>
+      <w:pPr>
+        <w:rPr>
+          <w:rFonts w:ascii="Segoe UI" w:hAnsi="Segoe UI" w:cs="Segoe UI"/>
+          <w:b/>
+          <w:bCs/>
+          <w:sz w:val="40"/>
+          <w:szCs w:val="40"/>
+          <w:u w:val="single"/>
+        </w:rPr>
+      </w:pPr>
+    </w:p>
+    <w:p>
+      <w:pPr>
+        <w:rPr>
+          <w:rFonts w:ascii="Segoe UI" w:hAnsi="Segoe UI" w:cs="Segoe UI"/>
+          <w:sz w:val="24"/>
+          <w:szCs w:val="24"/>
+        </w:rPr>
+      </w:pPr>
+      <w:r>
+        <w:rPr>
+          <w:rFonts w:ascii="Segoe UI" w:hAnsi="Segoe UI" w:cs="Segoe UI"/>
+          <w:sz w:val="24"/>
+          <w:szCs w:val="24"/>
+        </w:rPr>
+        <w:t>&gt;&gt;&gt;&gt;&gt;&gt;&gt;&gt;&gt;&gt;&gt;&gt;&gt;&gt;&gt;&gt;&gt;&gt;&gt;&gt;&gt;&gt;&gt;&gt;&gt;&gt;VISHWA&gt;&gt;&gt;&gt;&gt;&gt;&gt;&gt;</w:t>
+      </w:r>
+    </w:p>
+    <w:p>
+      <w:pPr>
+        <w:rPr>
+          <w:rFonts w:ascii="Segoe UI" w:hAnsi="Segoe UI" w:cs="Segoe UI"/>
+          <w:sz w:val="24"/>
+          <w:szCs w:val="24"/>
+        </w:rPr>
+      </w:pPr>
+      <w:r>
+        <w:rPr>
+          <w:rFonts w:ascii="Segoe UI" w:hAnsi="Segoe UI" w:cs="Segoe UI"/>
+          <w:sz w:val="24"/>
+          <w:szCs w:val="24"/>
+        </w:rPr>
+        <w:t>Intro&gt;&gt;&gt;</w:t>
+      </w:r>
+    </w:p>
+    <w:p>
+      <w:pPr>
+        <w:rPr>
+          <w:rFonts w:ascii="Segoe UI" w:hAnsi="Segoe UI" w:cs="Segoe UI"/>
+          <w:sz w:val="24"/>
+          <w:szCs w:val="24"/>
+        </w:rPr>
+      </w:pPr>
+      <w:r>
+        <w:rPr>
+          <w:rFonts w:ascii="Segoe UI" w:hAnsi="Segoe UI" w:cs="Segoe UI"/>
+          <w:sz w:val="24"/>
+          <w:szCs w:val="24"/>
+        </w:rPr>
+        <w:t>-intro /review</w:t>
+      </w:r>
+    </w:p>
+    <w:p>
+      <w:pPr>
+        <w:rPr>
+          <w:rFonts w:ascii="Segoe UI" w:hAnsi="Segoe UI" w:cs="Segoe UI"/>
+          <w:sz w:val="24"/>
+          <w:szCs w:val="24"/>
+        </w:rPr>
+      </w:pPr>
+      <w:r>
+        <w:rPr>
+          <w:rFonts w:ascii="Segoe UI" w:hAnsi="Segoe UI" w:cs="Segoe UI"/>
+          <w:sz w:val="24"/>
+          <w:szCs w:val="24"/>
+        </w:rPr>
+        <w:t>-flowchart/relation</w:t>
+      </w:r>
+    </w:p>
+    <w:p>
+      <w:pPr>
+        <w:rPr>
+          <w:rFonts w:ascii="Segoe UI" w:hAnsi="Segoe UI" w:cs="Segoe UI"/>
+          <w:sz w:val="24"/>
+          <w:szCs w:val="24"/>
+        </w:rPr>
+      </w:pPr>
+      <w:r>
+        <w:rPr>
+          <w:rFonts w:ascii="Segoe UI" w:hAnsi="Segoe UI" w:cs="Segoe UI"/>
+          <w:sz w:val="24"/>
+          <w:szCs w:val="24"/>
+        </w:rPr>
+        <w:t>E</w:t>
+      </w:r>
+      <w:r>
+        <w:rPr>
+          <w:rFonts w:ascii="Segoe UI" w:hAnsi="Segoe UI" w:cs="Segoe UI"/>
+          <w:sz w:val="24"/>
+          <w:szCs w:val="24"/>
+        </w:rPr>
+        <w:t>ntity</w:t>
+      </w:r>
+      <w:r>
+        <w:rPr>
+          <w:rFonts w:ascii="Segoe UI" w:hAnsi="Segoe UI" w:cs="Segoe UI"/>
+          <w:sz w:val="24"/>
+          <w:szCs w:val="24"/>
+        </w:rPr>
+        <w:t xml:space="preserve"> &gt;&gt;&gt;</w:t>
+      </w:r>
+    </w:p>
+    <w:p>
+      <w:pPr>
+        <w:rPr>
+          <w:rFonts w:ascii="Segoe UI" w:hAnsi="Segoe UI" w:cs="Segoe UI"/>
+          <w:sz w:val="24"/>
+          <w:szCs w:val="24"/>
+        </w:rPr>
+      </w:pPr>
+      <w:r>
+        <w:rPr>
+          <w:rFonts w:ascii="Segoe UI" w:hAnsi="Segoe UI" w:cs="Segoe UI"/>
+          <w:sz w:val="24"/>
+          <w:szCs w:val="24"/>
+        </w:rPr>
+        <w:t>-</w:t>
+      </w:r>
+      <w:proofErr w:type="gramStart"/>
+      <w:r>
+        <w:rPr>
+          <w:rFonts w:ascii="Segoe UI" w:hAnsi="Segoe UI" w:cs="Segoe UI"/>
+          <w:sz w:val="24"/>
+          <w:szCs w:val="24"/>
+        </w:rPr>
+        <w:t>crud(</w:t>
+      </w:r>
+      <w:proofErr w:type="gramEnd"/>
+      <w:r>
+        <w:rPr>
+          <w:rFonts w:ascii="Segoe UI" w:hAnsi="Segoe UI" w:cs="Segoe UI"/>
+          <w:color w:val="242424"/>
+        </w:rPr>
+        <w:t xml:space="preserve">POST, GETALL, </w:t>
+      </w:r>
+      <w:proofErr w:type="spellStart"/>
+      <w:r>
+        <w:rPr>
+          <w:rFonts w:ascii="Segoe UI" w:hAnsi="Segoe UI" w:cs="Segoe UI"/>
+          <w:color w:val="242424"/>
+        </w:rPr>
+        <w:t>GetById</w:t>
+      </w:r>
+      <w:proofErr w:type="spellEnd"/>
+      <w:r>
+        <w:rPr>
+          <w:rFonts w:ascii="Segoe UI" w:hAnsi="Segoe UI" w:cs="Segoe UI"/>
+          <w:color w:val="242424"/>
+        </w:rPr>
+        <w:t>, PUT, DELETE</w:t>
+      </w:r>
+      <w:r>
+        <w:rPr>
+          <w:rFonts w:ascii="Segoe UI" w:hAnsi="Segoe UI" w:cs="Segoe UI"/>
+          <w:sz w:val="24"/>
+          <w:szCs w:val="24"/>
+        </w:rPr>
+        <w:t>)</w:t>
+      </w:r>
+    </w:p>
+    <w:p>
+      <w:pPr>
+        <w:rPr>
+          <w:rFonts w:ascii="Segoe UI" w:hAnsi="Segoe UI" w:cs="Segoe UI"/>
+          <w:sz w:val="24"/>
+          <w:szCs w:val="24"/>
+        </w:rPr>
+      </w:pPr>
+      <w:r>
+        <w:rPr>
+          <w:rFonts w:ascii="Segoe UI" w:hAnsi="Segoe UI" w:cs="Segoe UI"/>
+          <w:sz w:val="24"/>
+          <w:szCs w:val="24"/>
+        </w:rPr>
+        <w:t>(</w:t>
+      </w:r>
+      <w:r>
+        <w:rPr>
+          <w:rFonts w:ascii="Segoe UI" w:hAnsi="Segoe UI" w:cs="Segoe UI"/>
+          <w:sz w:val="24"/>
+          <w:szCs w:val="24"/>
+        </w:rPr>
+        <w:t xml:space="preserve">Publisher: POST, GETALL, </w:t>
+      </w:r>
+      <w:proofErr w:type="spellStart"/>
+      <w:r>
+        <w:rPr>
+          <w:rFonts w:ascii="Segoe UI" w:hAnsi="Segoe UI" w:cs="Segoe UI"/>
+          <w:sz w:val="24"/>
+          <w:szCs w:val="24"/>
+        </w:rPr>
+        <w:t>GetById</w:t>
+      </w:r>
+      <w:proofErr w:type="spellEnd"/>
+      <w:r>
+        <w:rPr>
+          <w:rFonts w:ascii="Segoe UI" w:hAnsi="Segoe UI" w:cs="Segoe UI"/>
+          <w:sz w:val="24"/>
+          <w:szCs w:val="24"/>
+        </w:rPr>
+        <w:t>, PUT, DELETE</w:t>
+      </w:r>
+      <w:r>
+        <w:rPr>
+          <w:rFonts w:ascii="Segoe UI" w:hAnsi="Segoe UI" w:cs="Segoe UI"/>
+          <w:sz w:val="24"/>
+          <w:szCs w:val="24"/>
+        </w:rPr>
+        <w:t>)</w:t>
+      </w:r>
+    </w:p>
+    <w:p>
+      <w:pPr>
+        <w:rPr>
+          <w:rFonts w:ascii="Segoe UI" w:hAnsi="Segoe UI" w:cs="Segoe UI"/>
+          <w:sz w:val="24"/>
+          <w:szCs w:val="24"/>
+        </w:rPr>
+      </w:pPr>
+      <w:r>
+        <w:rPr>
+          <w:rFonts w:ascii="Segoe UI" w:hAnsi="Segoe UI" w:cs="Segoe UI"/>
+          <w:sz w:val="24"/>
+          <w:szCs w:val="24"/>
+        </w:rPr>
+        <w:t>&lt;&lt;&lt;&lt;&lt;&lt;&lt;&lt;&lt;&lt;&lt;&lt;&lt;&lt;&lt;&lt;&lt;&lt;&lt;&lt;&lt;&lt;DILIP&gt;&gt;&gt;&gt;&gt;&gt;&gt;&gt;&gt;&gt;&gt;&gt;&gt;&gt;&gt;&gt;&gt;&gt;&gt;&gt;&gt;&gt;&gt;&gt;&gt;</w:t>
+      </w:r>
+    </w:p>
+    <w:p>
+      <w:pPr>
+        <w:rPr>
+          <w:rFonts w:ascii="Segoe UI" w:hAnsi="Segoe UI" w:cs="Segoe UI"/>
+          <w:sz w:val="24"/>
+          <w:szCs w:val="24"/>
+        </w:rPr>
+      </w:pPr>
+      <w:r>
+        <w:rPr>
+          <w:rFonts w:ascii="Segoe UI" w:hAnsi="Segoe UI" w:cs="Segoe UI"/>
+          <w:sz w:val="24"/>
+          <w:szCs w:val="24"/>
+        </w:rPr>
+        <w:t>Service/control/</w:t>
+      </w:r>
+      <w:proofErr w:type="gramStart"/>
+      <w:r>
+        <w:rPr>
+          <w:rFonts w:ascii="Segoe UI" w:hAnsi="Segoe UI" w:cs="Segoe UI"/>
+          <w:sz w:val="24"/>
+          <w:szCs w:val="24"/>
+        </w:rPr>
+        <w:t>repository(</w:t>
+      </w:r>
+      <w:proofErr w:type="gramEnd"/>
+    </w:p>
+    <w:p>
+      <w:pPr>
+        <w:rPr>
+          <w:rFonts w:ascii="Segoe UI" w:hAnsi="Segoe UI" w:cs="Segoe UI"/>
+          <w:sz w:val="24"/>
+          <w:szCs w:val="24"/>
+        </w:rPr>
+      </w:pPr>
+      <w:r>
+        <w:rPr>
+          <w:rFonts w:ascii="Segoe UI" w:hAnsi="Segoe UI" w:cs="Segoe UI"/>
+          <w:sz w:val="24"/>
+          <w:szCs w:val="24"/>
+        </w:rPr>
+        <w:t xml:space="preserve">-2 </w:t>
+      </w:r>
+      <w:proofErr w:type="spellStart"/>
+      <w:r>
+        <w:rPr>
+          <w:rFonts w:ascii="Segoe UI" w:hAnsi="Segoe UI" w:cs="Segoe UI"/>
+          <w:sz w:val="24"/>
+          <w:szCs w:val="24"/>
+        </w:rPr>
+        <w:t>buisness</w:t>
+      </w:r>
+      <w:proofErr w:type="spellEnd"/>
+      <w:r>
+        <w:rPr>
+          <w:rFonts w:ascii="Segoe UI" w:hAnsi="Segoe UI" w:cs="Segoe UI"/>
+          <w:sz w:val="24"/>
+          <w:szCs w:val="24"/>
+        </w:rPr>
+        <w:t xml:space="preserve"> </w:t>
+      </w:r>
+      <w:proofErr w:type="spellStart"/>
+      <w:r>
+        <w:rPr>
+          <w:rFonts w:ascii="Segoe UI" w:hAnsi="Segoe UI" w:cs="Segoe UI"/>
+          <w:sz w:val="24"/>
+          <w:szCs w:val="24"/>
+        </w:rPr>
+        <w:t>api</w:t>
+      </w:r>
+      <w:proofErr w:type="spellEnd"/>
+    </w:p>
+    <w:p>
+      <w:pPr>
+        <w:rPr>
+          <w:rFonts w:ascii="Segoe UI" w:hAnsi="Segoe UI" w:cs="Segoe UI"/>
+          <w:sz w:val="24"/>
+          <w:szCs w:val="24"/>
+        </w:rPr>
+      </w:pPr>
+      <w:proofErr w:type="spellStart"/>
+      <w:r>
+        <w:rPr>
+          <w:rFonts w:ascii="Segoe UI" w:hAnsi="Segoe UI" w:cs="Segoe UI"/>
+          <w:color w:val="242424"/>
+        </w:rPr>
+        <w:t>getTotalRentByPublisherId</w:t>
+      </w:r>
+      <w:proofErr w:type="spellEnd"/>
+      <w:r>
+        <w:rPr>
+          <w:rFonts w:ascii="Segoe UI" w:hAnsi="Segoe UI" w:cs="Segoe UI"/>
+          <w:sz w:val="24"/>
+          <w:szCs w:val="24"/>
+        </w:rPr>
+        <w:t xml:space="preserve"> </w:t>
+      </w:r>
+    </w:p>
+    <w:p>
+      <w:pPr>
+        <w:rPr>
+          <w:rFonts w:ascii="Segoe UI" w:hAnsi="Segoe UI" w:cs="Segoe UI"/>
+          <w:sz w:val="24"/>
+          <w:szCs w:val="24"/>
+        </w:rPr>
+      </w:pPr>
+      <w:proofErr w:type="spellStart"/>
+      <w:r>
+        <w:rPr>
+          <w:rFonts w:ascii="Segoe UI" w:hAnsi="Segoe UI" w:cs="Segoe UI"/>
+          <w:sz w:val="24"/>
+          <w:szCs w:val="24"/>
+        </w:rPr>
+        <w:t>getBooksByReaderID</w:t>
+      </w:r>
+      <w:proofErr w:type="spellEnd"/>
+    </w:p>
+    <w:p>
+      <w:pPr>
+        <w:rPr>
+          <w:rFonts w:ascii="Segoe UI" w:hAnsi="Segoe UI" w:cs="Segoe UI"/>
+          <w:sz w:val="24"/>
+          <w:szCs w:val="24"/>
+        </w:rPr>
+      </w:pPr>
+      <w:r>
+        <w:rPr>
+          <w:rFonts w:ascii="Segoe UI" w:hAnsi="Segoe UI" w:cs="Segoe UI"/>
+          <w:sz w:val="24"/>
+          <w:szCs w:val="24"/>
+        </w:rPr>
+        <w:t>&gt;&gt;&gt;&gt;&gt;&gt;&gt;&gt;&gt;&gt;&gt;&gt;&gt;&gt;&gt;&gt;&gt;&gt;&gt;&gt;&gt;AMBUJ&gt;&gt;&gt;&gt;&gt;&gt;&gt;&gt;&gt;&gt;&gt;&gt;&gt;&gt;&gt;&gt;&gt;&gt;&gt;&gt;&gt;&gt;&gt;</w:t>
+      </w:r>
+    </w:p>
+    <w:p>
+      <w:pPr>
+        <w:rPr>
+          <w:rFonts w:ascii="Segoe UI" w:hAnsi="Segoe UI" w:cs="Segoe UI"/>
+          <w:sz w:val="24"/>
+          <w:szCs w:val="24"/>
+        </w:rPr>
+      </w:pPr>
+      <w:r>
+        <w:rPr>
+          <w:rFonts w:ascii="Segoe UI" w:hAnsi="Segoe UI" w:cs="Segoe UI"/>
+          <w:sz w:val="24"/>
+          <w:szCs w:val="24"/>
+        </w:rPr>
+        <w:t>H</w:t>
+      </w:r>
+      <w:r>
+        <w:rPr>
+          <w:rFonts w:ascii="Segoe UI" w:hAnsi="Segoe UI" w:cs="Segoe UI"/>
+          <w:sz w:val="24"/>
+          <w:szCs w:val="24"/>
+        </w:rPr>
+        <w:t>ibernate</w:t>
+      </w:r>
+    </w:p>
+    <w:p>
+      <w:pPr>
+        <w:rPr>
+          <w:rFonts w:ascii="Segoe UI" w:hAnsi="Segoe UI" w:cs="Segoe UI"/>
+          <w:sz w:val="24"/>
+          <w:szCs w:val="24"/>
+        </w:rPr>
+      </w:pPr>
+      <w:r>
+        <w:rPr>
+          <w:rFonts w:ascii="Segoe UI" w:hAnsi="Segoe UI" w:cs="Segoe UI"/>
+          <w:sz w:val="24"/>
+          <w:szCs w:val="24"/>
+        </w:rPr>
+        <w:t>-</w:t>
+      </w:r>
+      <w:proofErr w:type="spellStart"/>
+      <w:r>
+        <w:rPr>
+          <w:rFonts w:ascii="Segoe UI" w:hAnsi="Segoe UI" w:cs="Segoe UI"/>
+          <w:sz w:val="24"/>
+          <w:szCs w:val="24"/>
+        </w:rPr>
+        <w:t>injectrion</w:t>
+      </w:r>
+      <w:proofErr w:type="spellEnd"/>
+    </w:p>
+    <w:p>
+      <w:pPr>
+        <w:rPr>
+          <w:rFonts w:ascii="Segoe UI" w:hAnsi="Segoe UI" w:cs="Segoe UI"/>
+          <w:sz w:val="24"/>
+          <w:szCs w:val="24"/>
+        </w:rPr>
+      </w:pPr>
+      <w:r>
+        <w:rPr>
+          <w:rFonts w:ascii="Segoe UI" w:hAnsi="Segoe UI" w:cs="Segoe UI"/>
+          <w:sz w:val="24"/>
+          <w:szCs w:val="24"/>
+        </w:rPr>
+        <w:lastRenderedPageBreak/>
+        <w:t xml:space="preserve">- 1 </w:t>
+      </w:r>
+      <w:proofErr w:type="spellStart"/>
+      <w:r>
+        <w:rPr>
+          <w:rFonts w:ascii="Segoe UI" w:hAnsi="Segoe UI" w:cs="Segoe UI"/>
+          <w:sz w:val="24"/>
+          <w:szCs w:val="24"/>
+        </w:rPr>
+        <w:t>buisness</w:t>
+      </w:r>
+      <w:proofErr w:type="spellEnd"/>
+      <w:r>
+        <w:rPr>
+          <w:rFonts w:ascii="Segoe UI" w:hAnsi="Segoe UI" w:cs="Segoe UI"/>
+          <w:sz w:val="24"/>
+          <w:szCs w:val="24"/>
+        </w:rPr>
+        <w:t xml:space="preserve"> </w:t>
+      </w:r>
+      <w:proofErr w:type="spellStart"/>
+      <w:r>
+        <w:rPr>
+          <w:rFonts w:ascii="Segoe UI" w:hAnsi="Segoe UI" w:cs="Segoe UI"/>
+          <w:sz w:val="24"/>
+          <w:szCs w:val="24"/>
+        </w:rPr>
+        <w:t>api</w:t>
+      </w:r>
+      <w:proofErr w:type="spellEnd"/>
+    </w:p>
+    <w:p>
+      <w:pPr>
+        <w:rPr>
+          <w:rFonts w:ascii="Segoe UI" w:hAnsi="Segoe UI" w:cs="Segoe UI"/>
+          <w:sz w:val="24"/>
+          <w:szCs w:val="24"/>
+        </w:rPr>
+      </w:pPr>
+      <w:proofErr w:type="spellStart"/>
+      <w:r>
+        <w:rPr>
+          <w:rFonts w:ascii="Segoe UI" w:hAnsi="Segoe UI" w:cs="Segoe UI"/>
+          <w:sz w:val="24"/>
+          <w:szCs w:val="24"/>
+        </w:rPr>
+        <w:t>getBooksByAuthorId</w:t>
+      </w:r>
+      <w:proofErr w:type="spellEnd"/>
+    </w:p>
+    <w:p>
+      <w:pPr>
+        <w:rPr>
+          <w:rFonts w:ascii="Segoe UI" w:hAnsi="Segoe UI" w:cs="Segoe UI"/>
+          <w:sz w:val="24"/>
+          <w:szCs w:val="24"/>
+        </w:rPr>
+      </w:pPr>
+    </w:p>
+    <w:p>
+      <w:pPr>
+        <w:rPr>
+          <w:rFonts w:ascii="Segoe UI" w:hAnsi="Segoe UI" w:cs="Segoe UI"/>
+          <w:sz w:val="24"/>
+          <w:szCs w:val="24"/>
+        </w:rPr>
+      </w:pPr>
+      <w:r>
+        <w:rPr>
+          <w:rFonts w:ascii="Segoe UI" w:hAnsi="Segoe UI" w:cs="Segoe UI"/>
+          <w:sz w:val="24"/>
+          <w:szCs w:val="24"/>
+        </w:rPr>
+        <w:t>- JPQL query</w:t>
+      </w:r>
+    </w:p>
+    <w:p>
+      <w:pPr>
+        <w:rPr>
+          <w:rFonts w:ascii="Segoe UI" w:hAnsi="Segoe UI" w:cs="Segoe UI"/>
+          <w:sz w:val="24"/>
+          <w:szCs w:val="24"/>
+        </w:rPr>
+      </w:pPr>
+      <w:r>
+        <w:rPr>
+          <w:rFonts w:ascii="Segoe UI" w:hAnsi="Segoe UI" w:cs="Segoe UI"/>
+          <w:sz w:val="24"/>
+          <w:szCs w:val="24"/>
+        </w:rPr>
+        <w:t xml:space="preserve">- 1 </w:t>
+      </w:r>
+      <w:proofErr w:type="spellStart"/>
+      <w:r>
+        <w:rPr>
+          <w:rFonts w:ascii="Segoe UI" w:hAnsi="Segoe UI" w:cs="Segoe UI"/>
+          <w:sz w:val="24"/>
+          <w:szCs w:val="24"/>
+        </w:rPr>
+        <w:t>buisness</w:t>
+      </w:r>
+      <w:proofErr w:type="spellEnd"/>
+      <w:r>
+        <w:rPr>
+          <w:rFonts w:ascii="Segoe UI" w:hAnsi="Segoe UI" w:cs="Segoe UI"/>
+          <w:sz w:val="24"/>
+          <w:szCs w:val="24"/>
+        </w:rPr>
+        <w:t xml:space="preserve"> </w:t>
+      </w:r>
+      <w:proofErr w:type="spellStart"/>
+      <w:r>
+        <w:rPr>
+          <w:rFonts w:ascii="Segoe UI" w:hAnsi="Segoe UI" w:cs="Segoe UI"/>
+          <w:sz w:val="24"/>
+          <w:szCs w:val="24"/>
+        </w:rPr>
+        <w:t>api</w:t>
+      </w:r>
+      <w:proofErr w:type="spellEnd"/>
+    </w:p>
+    <w:p>
+      <w:pPr>
+        <w:rPr>
+          <w:rFonts w:ascii="Segoe UI" w:hAnsi="Segoe UI" w:cs="Segoe UI"/>
+          <w:sz w:val="24"/>
+          <w:szCs w:val="24"/>
+        </w:rPr>
+      </w:pPr>
+      <w:proofErr w:type="spellStart"/>
+      <w:r>
+        <w:rPr>
+          <w:rFonts w:ascii="Segoe UI" w:hAnsi="Segoe UI" w:cs="Segoe UI"/>
+          <w:sz w:val="24"/>
+          <w:szCs w:val="24"/>
+        </w:rPr>
+        <w:t>getReadersByAuthorId</w:t>
+      </w:r>
+      <w:proofErr w:type="spellEnd"/>
+    </w:p>
+    <w:p>
+      <w:pPr>
+        <w:rPr>
+          <w:rFonts w:ascii="Segoe UI" w:hAnsi="Segoe UI" w:cs="Segoe UI"/>
+          <w:sz w:val="24"/>
+          <w:szCs w:val="24"/>
+        </w:rPr>
+      </w:pPr>
+    </w:p>
+    <w:p>
+      <w:pPr>
+        <w:rPr>
+          <w:rFonts w:ascii="Segoe UI" w:hAnsi="Segoe UI" w:cs="Segoe UI"/>
+          <w:b/>
+          <w:bCs/>
+          <w:sz w:val="24"/>
+          <w:szCs w:val="24"/>
+        </w:rPr>
+      </w:pPr>
+      <w:r>
+        <w:rPr>
+          <w:rFonts w:ascii="Segoe UI" w:hAnsi="Segoe UI" w:cs="Segoe UI"/>
+          <w:sz w:val="24"/>
+          <w:szCs w:val="24"/>
+        </w:rPr>
+        <w:t>&gt;&gt;&gt;&gt;&gt;&gt;&gt;&gt;&gt;&gt;&gt;&gt;&gt;&gt;&gt;&gt;&gt;&gt;&gt;&gt;&gt;&gt;&gt;&gt;&gt;SAI&gt;&gt;&gt;&gt;&gt;&gt;&gt;&gt;&gt;&gt;&gt;&gt;&gt;&gt;&gt;&gt;&gt;&gt;&gt;&gt;&gt;&gt;&gt;&gt;&gt;</w:t>
+      </w:r>
+    </w:p>
+    <w:p>
+      <w:pPr>
+        <w:rPr>
+          <w:rFonts w:ascii="Segoe UI" w:hAnsi="Segoe UI" w:cs="Segoe UI"/>
+          <w:sz w:val="24"/>
+          <w:szCs w:val="24"/>
+        </w:rPr>
+      </w:pPr>
+      <w:r>
+        <w:rPr>
+          <w:rFonts w:ascii="Segoe UI" w:hAnsi="Segoe UI" w:cs="Segoe UI"/>
+          <w:sz w:val="24"/>
+          <w:szCs w:val="24"/>
+        </w:rPr>
+        <w:t>S</w:t>
+      </w:r>
+      <w:r>
+        <w:rPr>
+          <w:rFonts w:ascii="Segoe UI" w:hAnsi="Segoe UI" w:cs="Segoe UI"/>
+          <w:sz w:val="24"/>
+          <w:szCs w:val="24"/>
+        </w:rPr>
+        <w:t>ecurity</w:t>
+      </w:r>
+    </w:p>
+    <w:p>
+      <w:pPr>
+        <w:rPr>
+          <w:rFonts w:ascii="Segoe UI" w:hAnsi="Segoe UI" w:cs="Segoe UI"/>
+          <w:sz w:val="24"/>
+          <w:szCs w:val="24"/>
+        </w:rPr>
+      </w:pPr>
+      <w:r>
+        <w:rPr>
+          <w:rFonts w:ascii="Segoe UI" w:hAnsi="Segoe UI" w:cs="Segoe UI"/>
+          <w:sz w:val="24"/>
+          <w:szCs w:val="24"/>
+        </w:rPr>
+        <w:t>-</w:t>
+      </w:r>
+      <w:proofErr w:type="spellStart"/>
+      <w:r>
+        <w:rPr>
+          <w:rFonts w:ascii="Segoe UI" w:hAnsi="Segoe UI" w:cs="Segoe UI"/>
+          <w:sz w:val="24"/>
+          <w:szCs w:val="24"/>
+        </w:rPr>
+        <w:t>rader</w:t>
+      </w:r>
+      <w:proofErr w:type="spellEnd"/>
+      <w:r>
+        <w:rPr>
+          <w:rFonts w:ascii="Segoe UI" w:hAnsi="Segoe UI" w:cs="Segoe UI"/>
+          <w:sz w:val="24"/>
+          <w:szCs w:val="24"/>
+        </w:rPr>
+        <w:t xml:space="preserve"> signup and </w:t>
+      </w:r>
+      <w:proofErr w:type="spellStart"/>
+      <w:r>
+        <w:rPr>
+          <w:rFonts w:ascii="Segoe UI" w:hAnsi="Segoe UI" w:cs="Segoe UI"/>
+          <w:sz w:val="24"/>
+          <w:szCs w:val="24"/>
+        </w:rPr>
+        <w:t>authrntication</w:t>
+      </w:r>
+      <w:proofErr w:type="spellEnd"/>
+    </w:p>
+    <w:p>
+      <w:pPr>
+        <w:rPr>
+          <w:rFonts w:ascii="Segoe UI" w:hAnsi="Segoe UI" w:cs="Segoe UI"/>
+          <w:sz w:val="24"/>
+          <w:szCs w:val="24"/>
+        </w:rPr>
+      </w:pPr>
+      <w:proofErr w:type="spellStart"/>
+      <w:r>
+        <w:rPr>
+          <w:rFonts w:ascii="Segoe UI" w:hAnsi="Segoe UI" w:cs="Segoe UI"/>
+          <w:sz w:val="24"/>
+          <w:szCs w:val="24"/>
+        </w:rPr>
+        <w:t>ReaderBook</w:t>
+      </w:r>
+      <w:proofErr w:type="spellEnd"/>
+      <w:r>
+        <w:rPr>
+          <w:rFonts w:ascii="Segoe UI" w:hAnsi="Segoe UI" w:cs="Segoe UI"/>
+          <w:sz w:val="24"/>
+          <w:szCs w:val="24"/>
+        </w:rPr>
+        <w:t xml:space="preserve">: POST, GETALL, </w:t>
+      </w:r>
+      <w:proofErr w:type="spellStart"/>
+      <w:r>
+        <w:rPr>
+          <w:rFonts w:ascii="Segoe UI" w:hAnsi="Segoe UI" w:cs="Segoe UI"/>
+          <w:sz w:val="24"/>
+          <w:szCs w:val="24"/>
+        </w:rPr>
+        <w:t>GetById</w:t>
+      </w:r>
+      <w:proofErr w:type="spellEnd"/>
+      <w:r>
+        <w:rPr>
+          <w:rFonts w:ascii="Segoe UI" w:hAnsi="Segoe UI" w:cs="Segoe UI"/>
+          <w:sz w:val="24"/>
+          <w:szCs w:val="24"/>
+        </w:rPr>
+        <w:t>, PUT, DELETE</w:t>
+      </w:r>
+    </w:p>
+    <w:p>
+      <w:pPr>
+        <w:rPr>
+          <w:rFonts w:ascii="Segoe UI" w:hAnsi="Segoe UI" w:cs="Segoe UI"/>
+          <w:color w:val="242424"/>
+        </w:rPr>
+      </w:pPr>
+      <w:r>
+        <w:rPr>
+          <w:rFonts w:ascii="Segoe UI" w:hAnsi="Segoe UI" w:cs="Segoe UI"/>
+          <w:sz w:val="24"/>
+          <w:szCs w:val="24"/>
+        </w:rPr>
+        <w:t xml:space="preserve">- </w:t>
+      </w:r>
+      <w:r>
+        <w:rPr>
+          <w:rFonts w:ascii="Segoe UI" w:hAnsi="Segoe UI" w:cs="Segoe UI"/>
+          <w:sz w:val="24"/>
+          <w:szCs w:val="24"/>
+        </w:rPr>
+        <w:t xml:space="preserve">1 </w:t>
+      </w:r>
+      <w:proofErr w:type="spellStart"/>
+      <w:r>
+        <w:rPr>
+          <w:rFonts w:ascii="Segoe UI" w:hAnsi="Segoe UI" w:cs="Segoe UI"/>
+          <w:sz w:val="24"/>
+          <w:szCs w:val="24"/>
+        </w:rPr>
+        <w:t>buisness</w:t>
+      </w:r>
+      <w:proofErr w:type="spellEnd"/>
+      <w:r>
+        <w:rPr>
+          <w:rFonts w:ascii="Segoe UI" w:hAnsi="Segoe UI" w:cs="Segoe UI"/>
+          <w:sz w:val="24"/>
+          <w:szCs w:val="24"/>
+        </w:rPr>
+        <w:t xml:space="preserve"> </w:t>
+      </w:r>
+      <w:proofErr w:type="spellStart"/>
+      <w:r>
+        <w:rPr>
+          <w:rFonts w:ascii="Segoe UI" w:hAnsi="Segoe UI" w:cs="Segoe UI"/>
+          <w:sz w:val="24"/>
+          <w:szCs w:val="24"/>
+        </w:rPr>
+        <w:t>api</w:t>
+      </w:r>
+      <w:proofErr w:type="spellEnd"/>
+      <w:r>
+        <w:rPr>
+          <w:rFonts w:ascii="Segoe UI" w:hAnsi="Segoe UI" w:cs="Segoe UI"/>
+          <w:color w:val="242424"/>
+        </w:rPr>
+        <w:t xml:space="preserve"> </w:t>
+      </w:r>
+    </w:p>
+    <w:p>
+      <w:pPr>
+        <w:rPr>
+          <w:rFonts w:ascii="Segoe UI" w:hAnsi="Segoe UI" w:cs="Segoe UI"/>
+          <w:sz w:val="24"/>
+          <w:szCs w:val="24"/>
+        </w:rPr>
+      </w:pPr>
+      <w:r>
+        <w:rPr>
+          <w:rFonts w:ascii="Segoe UI" w:hAnsi="Segoe UI" w:cs="Segoe UI"/>
+          <w:color w:val="242424"/>
+        </w:rPr>
+        <w:t>(</w:t>
+      </w:r>
+      <w:proofErr w:type="spellStart"/>
+      <w:proofErr w:type="gramStart"/>
+      <w:r>
+        <w:rPr>
+          <w:rFonts w:ascii="Segoe UI" w:hAnsi="Segoe UI" w:cs="Segoe UI"/>
+          <w:color w:val="242424"/>
+        </w:rPr>
+        <w:t>getTOtalRentByReaderId</w:t>
+      </w:r>
+      <w:proofErr w:type="spellEnd"/>
+      <w:r>
+        <w:rPr>
+          <w:rFonts w:ascii="Segoe UI" w:hAnsi="Segoe UI" w:cs="Segoe UI"/>
+          <w:sz w:val="24"/>
+          <w:szCs w:val="24"/>
+        </w:rPr>
+        <w:t xml:space="preserve"> )</w:t>
+      </w:r>
+      <w:proofErr w:type="gramEnd"/>
+    </w:p>
+    <w:p>
+      <w:pPr>
+        <w:rPr>
+          <w:rFonts w:ascii="Segoe UI" w:hAnsi="Segoe UI" w:cs="Segoe UI"/>
+          <w:sz w:val="24"/>
+          <w:szCs w:val="24"/>
+        </w:rPr>
+      </w:pPr>
+      <w:r>
+        <w:rPr>
+          <w:rFonts w:ascii="Segoe UI" w:hAnsi="Segoe UI" w:cs="Segoe UI"/>
+          <w:sz w:val="24"/>
+          <w:szCs w:val="24"/>
+        </w:rPr>
+        <w:t>&gt;&gt;&gt;&gt;&gt;&gt;&gt;&gt;&gt;&gt;&gt;&gt;&gt;&gt;&gt;&gt;&gt;&gt;&gt;&gt;&gt;&gt;&gt;&gt;&gt;&gt;&gt;&gt;BISWAJIT&gt;&gt;&gt;&gt;&gt;&gt;&gt;&gt;&gt;&gt;&gt;&gt;&gt;&gt;&gt;&gt;&gt;&gt;</w:t>
+      </w:r>
+    </w:p>
+    <w:p>
+      <w:pPr>
+        <w:rPr>
+          <w:rFonts w:ascii="Segoe UI" w:hAnsi="Segoe UI" w:cs="Segoe UI"/>
+          <w:sz w:val="24"/>
+          <w:szCs w:val="24"/>
+        </w:rPr>
+      </w:pPr>
+      <w:r>
+        <w:rPr>
+          <w:rFonts w:ascii="Segoe UI" w:hAnsi="Segoe UI" w:cs="Segoe UI"/>
+          <w:sz w:val="24"/>
+          <w:szCs w:val="24"/>
+        </w:rPr>
+        <w:t>T</w:t>
+      </w:r>
+      <w:r>
+        <w:rPr>
+          <w:rFonts w:ascii="Segoe UI" w:hAnsi="Segoe UI" w:cs="Segoe UI"/>
+          <w:sz w:val="24"/>
+          <w:szCs w:val="24"/>
+        </w:rPr>
+        <w:t>estcase</w:t>
+      </w:r>
+      <w:r>
+        <w:rPr>
+          <w:rFonts w:ascii="Segoe UI" w:hAnsi="Segoe UI" w:cs="Segoe UI"/>
+          <w:sz w:val="24"/>
+          <w:szCs w:val="24"/>
+        </w:rPr>
+        <w:t>-</w:t>
+      </w:r>
+    </w:p>
+    <w:p>
+      <w:pPr>
+        <w:rPr>
+          <w:rFonts w:ascii="Segoe UI" w:hAnsi="Segoe UI" w:cs="Segoe UI"/>
+          <w:sz w:val="24"/>
+          <w:szCs w:val="24"/>
+        </w:rPr>
+      </w:pPr>
+      <w:r>
+        <w:rPr>
+          <w:rFonts w:ascii="Segoe UI" w:hAnsi="Segoe UI" w:cs="Segoe UI"/>
+          <w:sz w:val="24"/>
+          <w:szCs w:val="24"/>
+        </w:rPr>
+        <w:t xml:space="preserve">-book (crud </w:t>
+      </w:r>
+      <w:proofErr w:type="spellStart"/>
+      <w:r>
+        <w:rPr>
+          <w:rFonts w:ascii="Segoe UI" w:hAnsi="Segoe UI" w:cs="Segoe UI"/>
+          <w:sz w:val="24"/>
+          <w:szCs w:val="24"/>
+        </w:rPr>
+        <w:t>Api</w:t>
+      </w:r>
+      <w:proofErr w:type="spellEnd"/>
+      <w:r>
+        <w:rPr>
+          <w:rFonts w:ascii="Segoe UI" w:hAnsi="Segoe UI" w:cs="Segoe UI"/>
+          <w:sz w:val="24"/>
+          <w:szCs w:val="24"/>
+        </w:rPr>
+        <w:t xml:space="preserve"> testing)</w:t>
+      </w:r>
+    </w:p>
+    <w:p>
+      <w:pPr>
+        <w:rPr>
+          <w:rFonts w:ascii="Segoe UI" w:hAnsi="Segoe UI" w:cs="Segoe UI"/>
+          <w:color w:val="92D050"/>
+        </w:rPr>
+      </w:pPr>
+      <w:r>
+        <w:rPr>
+          <w:rFonts w:ascii="Segoe UI" w:hAnsi="Segoe UI" w:cs="Segoe UI"/>
+          <w:color w:val="92D050"/>
+        </w:rPr>
+        <w:t xml:space="preserve">  Book: POST, GETALL, </w:t>
+      </w:r>
+      <w:proofErr w:type="spellStart"/>
+      <w:r>
+        <w:rPr>
+          <w:rFonts w:ascii="Segoe UI" w:hAnsi="Segoe UI" w:cs="Segoe UI"/>
+          <w:color w:val="92D050"/>
+        </w:rPr>
+        <w:t>GetById</w:t>
+      </w:r>
+      <w:proofErr w:type="spellEnd"/>
+      <w:r>
+        <w:rPr>
+          <w:rFonts w:ascii="Segoe UI" w:hAnsi="Segoe UI" w:cs="Segoe UI"/>
+          <w:color w:val="92D050"/>
+        </w:rPr>
+        <w:t>, PUT, DELETE</w:t>
+      </w:r>
+    </w:p>
+    <w:p>
+      <w:pPr>
+        <w:rPr>
+          <w:rFonts w:ascii="Segoe UI" w:hAnsi="Segoe UI" w:cs="Segoe UI"/>
+          <w:sz w:val="24"/>
+          <w:szCs w:val="24"/>
+        </w:rPr>
+      </w:pPr>
+      <w:r>
+        <w:rPr>
+          <w:rFonts w:ascii="Segoe UI" w:hAnsi="Segoe UI" w:cs="Segoe UI"/>
+          <w:sz w:val="24"/>
+          <w:szCs w:val="24"/>
+        </w:rPr>
+        <w:t>-</w:t>
+      </w:r>
+      <w:r>
+        <w:rPr>
+          <w:rFonts w:ascii="Segoe UI" w:hAnsi="Segoe UI" w:cs="Segoe UI"/>
+          <w:sz w:val="24"/>
+          <w:szCs w:val="24"/>
+        </w:rPr>
+        <w:t xml:space="preserve">1 </w:t>
+      </w:r>
+      <w:r>
+        <w:rPr>
+          <w:rFonts w:ascii="Segoe UI" w:hAnsi="Segoe UI" w:cs="Segoe UI"/>
+          <w:sz w:val="24"/>
+          <w:szCs w:val="24"/>
+        </w:rPr>
+        <w:t>business</w:t>
+      </w:r>
+      <w:r>
+        <w:rPr>
+          <w:rFonts w:ascii="Segoe UI" w:hAnsi="Segoe UI" w:cs="Segoe UI"/>
+          <w:sz w:val="24"/>
+          <w:szCs w:val="24"/>
+        </w:rPr>
+        <w:t xml:space="preserve"> </w:t>
+      </w:r>
+      <w:proofErr w:type="spellStart"/>
+      <w:r>
+        <w:rPr>
+          <w:rFonts w:ascii="Segoe UI" w:hAnsi="Segoe UI" w:cs="Segoe UI"/>
+          <w:sz w:val="24"/>
+          <w:szCs w:val="24"/>
+        </w:rPr>
+        <w:t>api</w:t>
+      </w:r>
+      <w:proofErr w:type="spellEnd"/>
+      <w:r>
+        <w:rPr>
+          <w:rFonts w:ascii="Segoe UI" w:hAnsi="Segoe UI" w:cs="Segoe UI"/>
+          <w:sz w:val="24"/>
+          <w:szCs w:val="24"/>
+        </w:rPr>
+        <w:t xml:space="preserve"> (testing)</w:t>
+      </w:r>
+    </w:p>
+    <w:p>
+      <w:pPr>
+        <w:rPr>
+          <w:rFonts w:ascii="Segoe UI" w:hAnsi="Segoe UI" w:cs="Segoe UI"/>
+          <w:sz w:val="24"/>
+          <w:szCs w:val="24"/>
+        </w:rPr>
+      </w:pPr>
+      <w:proofErr w:type="gramStart"/>
+      <w:r>
+        <w:rPr>
+          <w:rFonts w:ascii="Segoe UI" w:hAnsi="Segoe UI" w:cs="Segoe UI"/>
+          <w:sz w:val="24"/>
+          <w:szCs w:val="24"/>
+        </w:rPr>
+        <w:t>-(</w:t>
+      </w:r>
+      <w:r>
+        <w:rPr>
+          <w:rFonts w:ascii="Segoe UI" w:hAnsi="Segoe UI" w:cs="Segoe UI"/>
+          <w:color w:val="92D050"/>
+        </w:rPr>
+        <w:t xml:space="preserve"> </w:t>
+      </w:r>
+      <w:proofErr w:type="spellStart"/>
+      <w:r>
+        <w:rPr>
+          <w:rFonts w:ascii="Segoe UI" w:hAnsi="Segoe UI" w:cs="Segoe UI"/>
+          <w:color w:val="92D050"/>
+        </w:rPr>
+        <w:t>GetBooksByPublisherId</w:t>
+      </w:r>
+      <w:proofErr w:type="spellEnd"/>
+      <w:proofErr w:type="gramEnd"/>
+      <w:r>
+        <w:rPr>
+          <w:rFonts w:ascii="Segoe UI" w:hAnsi="Segoe UI" w:cs="Segoe UI"/>
+          <w:sz w:val="24"/>
+          <w:szCs w:val="24"/>
+        </w:rPr>
+        <w:t>)</w:t>
+      </w:r>
+    </w:p>
+    <w:p>
+      <w:pPr>
+        <w:rPr>
+          <w:rFonts w:ascii="Segoe UI" w:hAnsi="Segoe UI" w:cs="Segoe UI"/>
+          <w:sz w:val="24"/>
+          <w:szCs w:val="24"/>
+        </w:rPr>
+      </w:pPr>
+      <w:r>
+        <w:rPr>
+          <w:rFonts w:ascii="Segoe UI" w:hAnsi="Segoe UI" w:cs="Segoe UI"/>
+          <w:sz w:val="24"/>
+          <w:szCs w:val="24"/>
+        </w:rPr>
+        <w:t>&gt;&gt;&gt;&gt;&gt;&gt;&gt;&gt;&gt;&gt;&gt;&gt;&gt;&gt;&gt;&gt;&gt;&gt;&gt;&gt;&gt;&gt;&gt;&gt;&gt;PRANIL&gt;&gt;&gt;&gt;&gt;&gt;&gt;&gt;&gt;&gt;&gt;&gt;&gt;&gt;&gt;&gt;&gt;&gt;&gt;&gt;&gt;&gt;</w:t>
+      </w:r>
+    </w:p>
+    <w:p>
+      <w:pPr>
+        <w:rPr>
+          <w:rFonts w:ascii="Segoe UI" w:hAnsi="Segoe UI" w:cs="Segoe UI"/>
+          <w:sz w:val="24"/>
+          <w:szCs w:val="24"/>
+        </w:rPr>
+      </w:pPr>
+      <w:r>
+        <w:rPr>
+          <w:rFonts w:ascii="Segoe UI" w:hAnsi="Segoe UI" w:cs="Segoe UI"/>
+          <w:sz w:val="24"/>
+          <w:szCs w:val="24"/>
+        </w:rPr>
+        <w:t>C</w:t>
+      </w:r>
+      <w:r>
+        <w:rPr>
+          <w:rFonts w:ascii="Segoe UI" w:hAnsi="Segoe UI" w:cs="Segoe UI"/>
+          <w:sz w:val="24"/>
+          <w:szCs w:val="24"/>
+        </w:rPr>
+        <w:t>onclude</w:t>
+      </w:r>
+      <w:r>
+        <w:rPr>
+          <w:rFonts w:ascii="Segoe UI" w:hAnsi="Segoe UI" w:cs="Segoe UI"/>
+          <w:sz w:val="24"/>
+          <w:szCs w:val="24"/>
+        </w:rPr>
+        <w:t>-</w:t>
+      </w:r>
+    </w:p>
+    <w:p>
+      <w:pPr>
+        <w:rPr>
+          <w:rFonts w:ascii="Segoe UI" w:hAnsi="Segoe UI" w:cs="Segoe UI"/>
+          <w:sz w:val="24"/>
+          <w:szCs w:val="24"/>
+        </w:rPr>
+      </w:pPr>
+      <w:r>
+        <w:rPr>
+          <w:rFonts w:ascii="Segoe UI" w:hAnsi="Segoe UI" w:cs="Segoe UI"/>
+          <w:sz w:val="24"/>
+          <w:szCs w:val="24"/>
+        </w:rPr>
+        <w:t xml:space="preserve">About all business </w:t>
+      </w:r>
+      <w:proofErr w:type="spellStart"/>
+      <w:r>
+        <w:rPr>
+          <w:rFonts w:ascii="Segoe UI" w:hAnsi="Segoe UI" w:cs="Segoe UI"/>
+          <w:sz w:val="24"/>
+          <w:szCs w:val="24"/>
+        </w:rPr>
+        <w:t>apis</w:t>
+      </w:r>
+      <w:proofErr w:type="spellEnd"/>
+      <w:r>
+        <w:rPr>
+          <w:rFonts w:ascii="Segoe UI" w:hAnsi="Segoe UI" w:cs="Segoe UI"/>
+          <w:sz w:val="24"/>
+          <w:szCs w:val="24"/>
+        </w:rPr>
+        <w:t xml:space="preserve"> </w:t>
+      </w:r>
+    </w:p>
+    <w:p>
+      <w:pPr>
+        <w:rPr>
+          <w:rFonts w:ascii="Segoe UI" w:hAnsi="Segoe UI" w:cs="Segoe UI"/>
+          <w:sz w:val="24"/>
+          <w:szCs w:val="24"/>
+        </w:rPr>
+      </w:pPr>
+      <w:r>
+        <w:rPr>
+          <w:rFonts w:ascii="Segoe UI" w:hAnsi="Segoe UI" w:cs="Segoe UI"/>
+          <w:sz w:val="24"/>
+          <w:szCs w:val="24"/>
+        </w:rPr>
+        <w:t>-</w:t>
+      </w:r>
+      <w:r>
+        <w:rPr>
+          <w:rFonts w:ascii="Segoe UI" w:hAnsi="Segoe UI" w:cs="Segoe UI"/>
+          <w:sz w:val="24"/>
+          <w:szCs w:val="24"/>
+        </w:rPr>
+        <w:t>3</w:t>
+      </w:r>
+      <w:r>
+        <w:rPr>
+          <w:rFonts w:ascii="Segoe UI" w:hAnsi="Segoe UI" w:cs="Segoe UI"/>
+          <w:sz w:val="24"/>
+          <w:szCs w:val="24"/>
+        </w:rPr>
+        <w:t xml:space="preserve"> </w:t>
+      </w:r>
+      <w:proofErr w:type="spellStart"/>
+      <w:r>
+        <w:rPr>
+          <w:rFonts w:ascii="Segoe UI" w:hAnsi="Segoe UI" w:cs="Segoe UI"/>
+          <w:sz w:val="24"/>
+          <w:szCs w:val="24"/>
+        </w:rPr>
+        <w:t>buisness</w:t>
+      </w:r>
+      <w:proofErr w:type="spellEnd"/>
+      <w:r>
+        <w:rPr>
+          <w:rFonts w:ascii="Segoe UI" w:hAnsi="Segoe UI" w:cs="Segoe UI"/>
+          <w:sz w:val="24"/>
+          <w:szCs w:val="24"/>
+        </w:rPr>
+        <w:t xml:space="preserve"> </w:t>
+      </w:r>
+      <w:proofErr w:type="spellStart"/>
+      <w:r>
+        <w:rPr>
+          <w:rFonts w:ascii="Segoe UI" w:hAnsi="Segoe UI" w:cs="Segoe UI"/>
+          <w:sz w:val="24"/>
+          <w:szCs w:val="24"/>
+        </w:rPr>
+        <w:t>api</w:t>
+      </w:r>
+      <w:proofErr w:type="spellEnd"/>
+    </w:p>
+    <w:p>
+      <w:pPr>
+        <w:rPr>
+          <w:rFonts w:ascii="Segoe UI" w:hAnsi="Segoe UI" w:cs="Segoe UI"/>
+          <w:color w:val="92D050"/>
+        </w:rPr>
+      </w:pPr>
+      <w:proofErr w:type="spellStart"/>
+      <w:r>
+        <w:rPr>
+          <w:rFonts w:ascii="Segoe UI" w:hAnsi="Segoe UI" w:cs="Segoe UI"/>
+          <w:color w:val="92D050"/>
+        </w:rPr>
+        <w:t>getReadersByBookId</w:t>
+      </w:r>
+      <w:proofErr w:type="spellEnd"/>
+    </w:p>
+    <w:p>
+      <w:pPr>
+        <w:rPr>
+          <w:rFonts w:ascii="Segoe UI" w:hAnsi="Segoe UI" w:cs="Segoe UI"/>
+          <w:color w:val="92D050"/>
+        </w:rPr>
+      </w:pPr>
+      <w:proofErr w:type="spellStart"/>
+      <w:r>
+        <w:rPr>
+          <w:rFonts w:ascii="Segoe UI" w:hAnsi="Segoe UI" w:cs="Segoe UI"/>
+          <w:color w:val="92D050"/>
+        </w:rPr>
+        <w:t>getTotalRentByBookId</w:t>
+      </w:r>
+      <w:proofErr w:type="spellEnd"/>
+    </w:p>
+    <w:p>
+      <w:pPr>
+        <w:rPr>
+          <w:rFonts w:ascii="Segoe UI" w:hAnsi="Segoe UI" w:cs="Segoe UI"/>
+          <w:sz w:val="24"/>
+          <w:szCs w:val="24"/>
+        </w:rPr>
+      </w:pPr>
+      <w:proofErr w:type="spellStart"/>
+      <w:r>
+        <w:rPr>
+          <w:rFonts w:ascii="Segoe UI" w:hAnsi="Segoe UI" w:cs="Segoe UI"/>
+          <w:color w:val="242424"/>
+        </w:rPr>
+        <w:t>getTotalRentByAuthorId</w:t>
+      </w:r>
+      <w:proofErr w:type="spellEnd"/>
     </w:p>
     <w:sectPr>
       <w:pgSz w:w="12240" w:h="15840"/>

</xml_diff>